<commit_message>
Artigo 1 - Agile - Em andamento...
</commit_message>
<xml_diff>
--- a/ARTIGO1_GestaoAgilDeProjetos.docx
+++ b/ARTIGO1_GestaoAgilDeProjetos.docx
@@ -502,7 +502,776 @@
           <w:sz w:val="24"/>
           <w:szCs w:val="24"/>
         </w:rPr>
-        <w:t>subsequentemente, elucido cada pequena pernada. São el</w:t>
+        <w:t xml:space="preserve">subsequentemente, elucido cada </w:t>
+      </w:r>
+      <w:r>
+        <w:rPr>
+          <w:rFonts w:ascii="Arial" w:hAnsi="Arial" w:cs="Arial"/>
+          <w:sz w:val="24"/>
+          <w:szCs w:val="24"/>
+        </w:rPr>
+        <w:t>pequena pernada nos artigos vindouros</w:t>
+      </w:r>
+      <w:r>
+        <w:rPr>
+          <w:rFonts w:ascii="Arial" w:hAnsi="Arial" w:cs="Arial"/>
+          <w:sz w:val="24"/>
+          <w:szCs w:val="24"/>
+        </w:rPr>
+        <w:t xml:space="preserve">. </w:t>
+      </w:r>
+      <w:r>
+        <w:rPr>
+          <w:rFonts w:ascii="Arial" w:hAnsi="Arial" w:cs="Arial"/>
+          <w:sz w:val="24"/>
+          <w:szCs w:val="24"/>
+        </w:rPr>
+        <w:t>Os passos s</w:t>
+      </w:r>
+      <w:r>
+        <w:rPr>
+          <w:rFonts w:ascii="Arial" w:hAnsi="Arial" w:cs="Arial"/>
+          <w:sz w:val="24"/>
+          <w:szCs w:val="24"/>
+        </w:rPr>
+        <w:t>ão:</w:t>
+      </w:r>
+    </w:p>
+    <w:p>
+      <w:pPr>
+        <w:pStyle w:val="PargrafodaLista"/>
+        <w:numPr>
+          <w:ilvl w:val="0"/>
+          <w:numId w:val="1"/>
+        </w:numPr>
+        <w:spacing w:line="240" w:lineRule="auto"/>
+        <w:jc w:val="both"/>
+        <w:rPr>
+          <w:rFonts w:ascii="Arial" w:hAnsi="Arial" w:cs="Arial"/>
+          <w:sz w:val="24"/>
+          <w:szCs w:val="24"/>
+        </w:rPr>
+      </w:pPr>
+      <w:r>
+        <w:rPr>
+          <w:rFonts w:ascii="Arial" w:hAnsi="Arial" w:cs="Arial"/>
+          <w:sz w:val="24"/>
+          <w:szCs w:val="24"/>
+        </w:rPr>
+        <w:t>Passo 1</w:t>
+      </w:r>
+      <w:r>
+        <w:rPr>
+          <w:rFonts w:ascii="Arial" w:hAnsi="Arial" w:cs="Arial"/>
+          <w:sz w:val="24"/>
+          <w:szCs w:val="24"/>
+        </w:rPr>
+        <w:t xml:space="preserve"> (O que será construído?)</w:t>
+      </w:r>
+      <w:r>
+        <w:rPr>
+          <w:rFonts w:ascii="Arial" w:hAnsi="Arial" w:cs="Arial"/>
+          <w:sz w:val="24"/>
+          <w:szCs w:val="24"/>
+        </w:rPr>
+        <w:t>:</w:t>
+      </w:r>
+    </w:p>
+    <w:p>
+      <w:pPr>
+        <w:pStyle w:val="PargrafodaLista"/>
+        <w:numPr>
+          <w:ilvl w:val="1"/>
+          <w:numId w:val="1"/>
+        </w:numPr>
+        <w:spacing w:line="240" w:lineRule="auto"/>
+        <w:jc w:val="both"/>
+        <w:rPr>
+          <w:rFonts w:ascii="Arial" w:hAnsi="Arial" w:cs="Arial"/>
+          <w:sz w:val="24"/>
+          <w:szCs w:val="24"/>
+        </w:rPr>
+      </w:pPr>
+      <w:r>
+        <w:rPr>
+          <w:rFonts w:ascii="Arial" w:hAnsi="Arial" w:cs="Arial"/>
+          <w:sz w:val="24"/>
+          <w:szCs w:val="24"/>
+        </w:rPr>
+        <w:t xml:space="preserve">Criar a </w:t>
+      </w:r>
+      <w:r>
+        <w:rPr>
+          <w:rFonts w:ascii="Arial" w:hAnsi="Arial" w:cs="Arial"/>
+          <w:sz w:val="24"/>
+          <w:szCs w:val="24"/>
+        </w:rPr>
+        <w:t>Visão do Projeto</w:t>
+      </w:r>
+      <w:r>
+        <w:rPr>
+          <w:rFonts w:ascii="Arial" w:hAnsi="Arial" w:cs="Arial"/>
+          <w:sz w:val="24"/>
+          <w:szCs w:val="24"/>
+        </w:rPr>
+        <w:t xml:space="preserve"> (ou Termo de Abertura de Projeto)</w:t>
+      </w:r>
+      <w:r>
+        <w:rPr>
+          <w:rFonts w:ascii="Arial" w:hAnsi="Arial" w:cs="Arial"/>
+          <w:sz w:val="24"/>
+          <w:szCs w:val="24"/>
+        </w:rPr>
+        <w:t>;</w:t>
+      </w:r>
+    </w:p>
+    <w:p>
+      <w:pPr>
+        <w:pStyle w:val="PargrafodaLista"/>
+        <w:numPr>
+          <w:ilvl w:val="0"/>
+          <w:numId w:val="1"/>
+        </w:numPr>
+        <w:spacing w:line="240" w:lineRule="auto"/>
+        <w:jc w:val="both"/>
+        <w:rPr>
+          <w:rFonts w:ascii="Arial" w:hAnsi="Arial" w:cs="Arial"/>
+          <w:sz w:val="24"/>
+          <w:szCs w:val="24"/>
+        </w:rPr>
+      </w:pPr>
+      <w:r>
+        <w:rPr>
+          <w:rFonts w:ascii="Arial" w:hAnsi="Arial" w:cs="Arial"/>
+          <w:sz w:val="24"/>
+          <w:szCs w:val="24"/>
+        </w:rPr>
+        <w:t>Passo 2:</w:t>
+      </w:r>
+    </w:p>
+    <w:p>
+      <w:pPr>
+        <w:pStyle w:val="PargrafodaLista"/>
+        <w:numPr>
+          <w:ilvl w:val="1"/>
+          <w:numId w:val="1"/>
+        </w:numPr>
+        <w:spacing w:line="240" w:lineRule="auto"/>
+        <w:jc w:val="both"/>
+        <w:rPr>
+          <w:rFonts w:ascii="Arial" w:hAnsi="Arial" w:cs="Arial"/>
+          <w:sz w:val="24"/>
+          <w:szCs w:val="24"/>
+        </w:rPr>
+      </w:pPr>
+      <w:r>
+        <w:rPr>
+          <w:rFonts w:ascii="Arial" w:hAnsi="Arial" w:cs="Arial"/>
+          <w:sz w:val="24"/>
+          <w:szCs w:val="24"/>
+        </w:rPr>
+        <w:t>Criar Épicos</w:t>
+      </w:r>
+      <w:r>
+        <w:rPr>
+          <w:rFonts w:ascii="Arial" w:hAnsi="Arial" w:cs="Arial"/>
+          <w:sz w:val="24"/>
+          <w:szCs w:val="24"/>
+        </w:rPr>
+        <w:t>;</w:t>
+      </w:r>
+    </w:p>
+    <w:p>
+      <w:pPr>
+        <w:pStyle w:val="PargrafodaLista"/>
+        <w:numPr>
+          <w:ilvl w:val="0"/>
+          <w:numId w:val="1"/>
+        </w:numPr>
+        <w:spacing w:line="240" w:lineRule="auto"/>
+        <w:jc w:val="both"/>
+        <w:rPr>
+          <w:rFonts w:ascii="Arial" w:hAnsi="Arial" w:cs="Arial"/>
+          <w:sz w:val="24"/>
+          <w:szCs w:val="24"/>
+        </w:rPr>
+      </w:pPr>
+      <w:r>
+        <w:rPr>
+          <w:rFonts w:ascii="Arial" w:hAnsi="Arial" w:cs="Arial"/>
+          <w:sz w:val="24"/>
+          <w:szCs w:val="24"/>
+        </w:rPr>
+        <w:t xml:space="preserve">Passo </w:t>
+      </w:r>
+      <w:r>
+        <w:rPr>
+          <w:rFonts w:ascii="Arial" w:hAnsi="Arial" w:cs="Arial"/>
+          <w:sz w:val="24"/>
+          <w:szCs w:val="24"/>
+        </w:rPr>
+        <w:t>3</w:t>
+      </w:r>
+      <w:r>
+        <w:rPr>
+          <w:rFonts w:ascii="Arial" w:hAnsi="Arial" w:cs="Arial"/>
+          <w:sz w:val="24"/>
+          <w:szCs w:val="24"/>
+        </w:rPr>
+        <w:t>:</w:t>
+      </w:r>
+    </w:p>
+    <w:p>
+      <w:pPr>
+        <w:pStyle w:val="PargrafodaLista"/>
+        <w:numPr>
+          <w:ilvl w:val="1"/>
+          <w:numId w:val="1"/>
+        </w:numPr>
+        <w:spacing w:line="240" w:lineRule="auto"/>
+        <w:jc w:val="both"/>
+        <w:rPr>
+          <w:rFonts w:ascii="Arial" w:hAnsi="Arial" w:cs="Arial"/>
+          <w:sz w:val="24"/>
+          <w:szCs w:val="24"/>
+        </w:rPr>
+      </w:pPr>
+      <w:r>
+        <w:rPr>
+          <w:rFonts w:ascii="Arial" w:hAnsi="Arial" w:cs="Arial"/>
+          <w:sz w:val="24"/>
+          <w:szCs w:val="24"/>
+        </w:rPr>
+        <w:t>Histórias de Usuário;</w:t>
+      </w:r>
+    </w:p>
+    <w:p>
+      <w:pPr>
+        <w:pStyle w:val="PargrafodaLista"/>
+        <w:numPr>
+          <w:ilvl w:val="0"/>
+          <w:numId w:val="1"/>
+        </w:numPr>
+        <w:spacing w:line="240" w:lineRule="auto"/>
+        <w:jc w:val="both"/>
+        <w:rPr>
+          <w:rFonts w:ascii="Arial" w:hAnsi="Arial" w:cs="Arial"/>
+          <w:sz w:val="24"/>
+          <w:szCs w:val="24"/>
+        </w:rPr>
+      </w:pPr>
+      <w:r>
+        <w:rPr>
+          <w:rFonts w:ascii="Arial" w:hAnsi="Arial" w:cs="Arial"/>
+          <w:sz w:val="24"/>
+          <w:szCs w:val="24"/>
+        </w:rPr>
+        <w:t xml:space="preserve">Passo </w:t>
+      </w:r>
+      <w:r>
+        <w:rPr>
+          <w:rFonts w:ascii="Arial" w:hAnsi="Arial" w:cs="Arial"/>
+          <w:sz w:val="24"/>
+          <w:szCs w:val="24"/>
+        </w:rPr>
+        <w:t>4</w:t>
+      </w:r>
+      <w:r>
+        <w:rPr>
+          <w:rFonts w:ascii="Arial" w:hAnsi="Arial" w:cs="Arial"/>
+          <w:sz w:val="24"/>
+          <w:szCs w:val="24"/>
+        </w:rPr>
+        <w:t>:</w:t>
+      </w:r>
+    </w:p>
+    <w:p>
+      <w:pPr>
+        <w:pStyle w:val="PargrafodaLista"/>
+        <w:numPr>
+          <w:ilvl w:val="1"/>
+          <w:numId w:val="1"/>
+        </w:numPr>
+        <w:spacing w:line="240" w:lineRule="auto"/>
+        <w:jc w:val="both"/>
+        <w:rPr>
+          <w:rFonts w:ascii="Arial" w:hAnsi="Arial" w:cs="Arial"/>
+          <w:sz w:val="24"/>
+          <w:szCs w:val="24"/>
+        </w:rPr>
+      </w:pPr>
+      <w:r>
+        <w:rPr>
+          <w:rFonts w:ascii="Arial" w:hAnsi="Arial" w:cs="Arial"/>
+          <w:sz w:val="24"/>
+          <w:szCs w:val="24"/>
+        </w:rPr>
+        <w:t>Backlog Priorizado</w:t>
+      </w:r>
+      <w:r>
+        <w:rPr>
+          <w:rFonts w:ascii="Arial" w:hAnsi="Arial" w:cs="Arial"/>
+          <w:sz w:val="24"/>
+          <w:szCs w:val="24"/>
+        </w:rPr>
+        <w:t>;</w:t>
+      </w:r>
+    </w:p>
+    <w:p>
+      <w:pPr>
+        <w:pStyle w:val="PargrafodaLista"/>
+        <w:numPr>
+          <w:ilvl w:val="0"/>
+          <w:numId w:val="1"/>
+        </w:numPr>
+        <w:spacing w:line="240" w:lineRule="auto"/>
+        <w:jc w:val="both"/>
+        <w:rPr>
+          <w:rFonts w:ascii="Arial" w:hAnsi="Arial" w:cs="Arial"/>
+          <w:sz w:val="24"/>
+          <w:szCs w:val="24"/>
+        </w:rPr>
+      </w:pPr>
+      <w:r>
+        <w:rPr>
+          <w:rFonts w:ascii="Arial" w:hAnsi="Arial" w:cs="Arial"/>
+          <w:sz w:val="24"/>
+          <w:szCs w:val="24"/>
+        </w:rPr>
+        <w:t xml:space="preserve">Passo </w:t>
+      </w:r>
+      <w:r>
+        <w:rPr>
+          <w:rFonts w:ascii="Arial" w:hAnsi="Arial" w:cs="Arial"/>
+          <w:sz w:val="24"/>
+          <w:szCs w:val="24"/>
+        </w:rPr>
+        <w:t>5</w:t>
+      </w:r>
+      <w:r>
+        <w:rPr>
+          <w:rFonts w:ascii="Arial" w:hAnsi="Arial" w:cs="Arial"/>
+          <w:sz w:val="24"/>
+          <w:szCs w:val="24"/>
+        </w:rPr>
+        <w:t>:</w:t>
+      </w:r>
+    </w:p>
+    <w:p>
+      <w:pPr>
+        <w:pStyle w:val="PargrafodaLista"/>
+        <w:numPr>
+          <w:ilvl w:val="1"/>
+          <w:numId w:val="1"/>
+        </w:numPr>
+        <w:spacing w:line="240" w:lineRule="auto"/>
+        <w:jc w:val="both"/>
+        <w:rPr>
+          <w:rFonts w:ascii="Arial" w:hAnsi="Arial" w:cs="Arial"/>
+          <w:sz w:val="24"/>
+          <w:szCs w:val="24"/>
+        </w:rPr>
+      </w:pPr>
+      <w:r>
+        <w:rPr>
+          <w:rFonts w:ascii="Arial" w:hAnsi="Arial" w:cs="Arial"/>
+          <w:sz w:val="24"/>
+          <w:szCs w:val="24"/>
+        </w:rPr>
+        <w:t>Planning</w:t>
+      </w:r>
+      <w:r>
+        <w:rPr>
+          <w:rFonts w:ascii="Arial" w:hAnsi="Arial" w:cs="Arial"/>
+          <w:sz w:val="24"/>
+          <w:szCs w:val="24"/>
+        </w:rPr>
+        <w:t>;</w:t>
+      </w:r>
+    </w:p>
+    <w:p>
+      <w:pPr>
+        <w:pStyle w:val="PargrafodaLista"/>
+        <w:numPr>
+          <w:ilvl w:val="0"/>
+          <w:numId w:val="1"/>
+        </w:numPr>
+        <w:spacing w:line="240" w:lineRule="auto"/>
+        <w:jc w:val="both"/>
+        <w:rPr>
+          <w:rFonts w:ascii="Arial" w:hAnsi="Arial" w:cs="Arial"/>
+          <w:sz w:val="24"/>
+          <w:szCs w:val="24"/>
+        </w:rPr>
+      </w:pPr>
+      <w:r>
+        <w:rPr>
+          <w:rFonts w:ascii="Arial" w:hAnsi="Arial" w:cs="Arial"/>
+          <w:sz w:val="24"/>
+          <w:szCs w:val="24"/>
+        </w:rPr>
+        <w:t xml:space="preserve">Passo </w:t>
+      </w:r>
+      <w:r>
+        <w:rPr>
+          <w:rFonts w:ascii="Arial" w:hAnsi="Arial" w:cs="Arial"/>
+          <w:sz w:val="24"/>
+          <w:szCs w:val="24"/>
+        </w:rPr>
+        <w:t>6</w:t>
+      </w:r>
+      <w:r>
+        <w:rPr>
+          <w:rFonts w:ascii="Arial" w:hAnsi="Arial" w:cs="Arial"/>
+          <w:sz w:val="24"/>
+          <w:szCs w:val="24"/>
+        </w:rPr>
+        <w:t>:</w:t>
+      </w:r>
+      <w:r>
+        <w:rPr>
+          <w:rFonts w:ascii="Arial" w:hAnsi="Arial" w:cs="Arial"/>
+          <w:sz w:val="24"/>
+          <w:szCs w:val="24"/>
+        </w:rPr>
+        <w:t xml:space="preserve"> </w:t>
+      </w:r>
+    </w:p>
+    <w:p>
+      <w:pPr>
+        <w:pStyle w:val="PargrafodaLista"/>
+        <w:numPr>
+          <w:ilvl w:val="1"/>
+          <w:numId w:val="1"/>
+        </w:numPr>
+        <w:spacing w:line="240" w:lineRule="auto"/>
+        <w:jc w:val="both"/>
+        <w:rPr>
+          <w:rFonts w:ascii="Arial" w:hAnsi="Arial" w:cs="Arial"/>
+          <w:sz w:val="24"/>
+          <w:szCs w:val="24"/>
+        </w:rPr>
+      </w:pPr>
+      <w:r>
+        <w:rPr>
+          <w:rFonts w:ascii="Arial" w:hAnsi="Arial" w:cs="Arial"/>
+          <w:sz w:val="24"/>
+          <w:szCs w:val="24"/>
+        </w:rPr>
+        <w:t>Cronograma de Release</w:t>
+      </w:r>
+      <w:r>
+        <w:rPr>
+          <w:rFonts w:ascii="Arial" w:hAnsi="Arial" w:cs="Arial"/>
+          <w:sz w:val="24"/>
+          <w:szCs w:val="24"/>
+        </w:rPr>
+        <w:t>;</w:t>
+      </w:r>
+    </w:p>
+    <w:p>
+      <w:pPr>
+        <w:pStyle w:val="PargrafodaLista"/>
+        <w:numPr>
+          <w:ilvl w:val="0"/>
+          <w:numId w:val="1"/>
+        </w:numPr>
+        <w:spacing w:line="240" w:lineRule="auto"/>
+        <w:jc w:val="both"/>
+        <w:rPr>
+          <w:rFonts w:ascii="Arial" w:hAnsi="Arial" w:cs="Arial"/>
+          <w:sz w:val="24"/>
+          <w:szCs w:val="24"/>
+        </w:rPr>
+      </w:pPr>
+      <w:r>
+        <w:rPr>
+          <w:rFonts w:ascii="Arial" w:hAnsi="Arial" w:cs="Arial"/>
+          <w:sz w:val="24"/>
+          <w:szCs w:val="24"/>
+        </w:rPr>
+        <w:t xml:space="preserve">Passo </w:t>
+      </w:r>
+      <w:r>
+        <w:rPr>
+          <w:rFonts w:ascii="Arial" w:hAnsi="Arial" w:cs="Arial"/>
+          <w:sz w:val="24"/>
+          <w:szCs w:val="24"/>
+        </w:rPr>
+        <w:t>7</w:t>
+      </w:r>
+      <w:r>
+        <w:rPr>
+          <w:rFonts w:ascii="Arial" w:hAnsi="Arial" w:cs="Arial"/>
+          <w:sz w:val="24"/>
+          <w:szCs w:val="24"/>
+        </w:rPr>
+        <w:t>:</w:t>
+      </w:r>
+    </w:p>
+    <w:p>
+      <w:pPr>
+        <w:pStyle w:val="PargrafodaLista"/>
+        <w:numPr>
+          <w:ilvl w:val="1"/>
+          <w:numId w:val="1"/>
+        </w:numPr>
+        <w:spacing w:line="240" w:lineRule="auto"/>
+        <w:jc w:val="both"/>
+        <w:rPr>
+          <w:rFonts w:ascii="Arial" w:hAnsi="Arial" w:cs="Arial"/>
+          <w:sz w:val="24"/>
+          <w:szCs w:val="24"/>
+        </w:rPr>
+      </w:pPr>
+      <w:r>
+        <w:rPr>
+          <w:rFonts w:ascii="Arial" w:hAnsi="Arial" w:cs="Arial"/>
+          <w:sz w:val="24"/>
+          <w:szCs w:val="24"/>
+        </w:rPr>
+        <w:t>Montar Scrum Board</w:t>
+      </w:r>
+      <w:r>
+        <w:rPr>
+          <w:rFonts w:ascii="Arial" w:hAnsi="Arial" w:cs="Arial"/>
+          <w:sz w:val="24"/>
+          <w:szCs w:val="24"/>
+        </w:rPr>
+        <w:t>;</w:t>
+      </w:r>
+    </w:p>
+    <w:p>
+      <w:pPr>
+        <w:pStyle w:val="PargrafodaLista"/>
+        <w:numPr>
+          <w:ilvl w:val="0"/>
+          <w:numId w:val="1"/>
+        </w:numPr>
+        <w:spacing w:line="240" w:lineRule="auto"/>
+        <w:jc w:val="both"/>
+        <w:rPr>
+          <w:rFonts w:ascii="Arial" w:hAnsi="Arial" w:cs="Arial"/>
+          <w:sz w:val="24"/>
+          <w:szCs w:val="24"/>
+        </w:rPr>
+      </w:pPr>
+      <w:r>
+        <w:rPr>
+          <w:rFonts w:ascii="Arial" w:hAnsi="Arial" w:cs="Arial"/>
+          <w:sz w:val="24"/>
+          <w:szCs w:val="24"/>
+        </w:rPr>
+        <w:t>Passo 8</w:t>
+      </w:r>
+      <w:r>
+        <w:rPr>
+          <w:rFonts w:ascii="Arial" w:hAnsi="Arial" w:cs="Arial"/>
+          <w:sz w:val="24"/>
+          <w:szCs w:val="24"/>
+        </w:rPr>
+        <w:t>:</w:t>
+      </w:r>
+    </w:p>
+    <w:p>
+      <w:pPr>
+        <w:pStyle w:val="PargrafodaLista"/>
+        <w:numPr>
+          <w:ilvl w:val="1"/>
+          <w:numId w:val="1"/>
+        </w:numPr>
+        <w:spacing w:line="240" w:lineRule="auto"/>
+        <w:jc w:val="both"/>
+        <w:rPr>
+          <w:rFonts w:ascii="Arial" w:hAnsi="Arial" w:cs="Arial"/>
+          <w:sz w:val="24"/>
+          <w:szCs w:val="24"/>
+        </w:rPr>
+      </w:pPr>
+      <w:r>
+        <w:rPr>
+          <w:rFonts w:ascii="Arial" w:hAnsi="Arial" w:cs="Arial"/>
+          <w:sz w:val="24"/>
+          <w:szCs w:val="24"/>
+        </w:rPr>
+        <w:t>Sprint Planning</w:t>
+      </w:r>
+      <w:r>
+        <w:rPr>
+          <w:rFonts w:ascii="Arial" w:hAnsi="Arial" w:cs="Arial"/>
+          <w:sz w:val="24"/>
+          <w:szCs w:val="24"/>
+        </w:rPr>
+        <w:t>;</w:t>
+      </w:r>
+    </w:p>
+    <w:p>
+      <w:pPr>
+        <w:pStyle w:val="PargrafodaLista"/>
+        <w:numPr>
+          <w:ilvl w:val="0"/>
+          <w:numId w:val="1"/>
+        </w:numPr>
+        <w:spacing w:line="240" w:lineRule="auto"/>
+        <w:jc w:val="both"/>
+        <w:rPr>
+          <w:rFonts w:ascii="Arial" w:hAnsi="Arial" w:cs="Arial"/>
+          <w:sz w:val="24"/>
+          <w:szCs w:val="24"/>
+        </w:rPr>
+      </w:pPr>
+      <w:r>
+        <w:rPr>
+          <w:rFonts w:ascii="Arial" w:hAnsi="Arial" w:cs="Arial"/>
+          <w:sz w:val="24"/>
+          <w:szCs w:val="24"/>
+        </w:rPr>
+        <w:t xml:space="preserve">Passo </w:t>
+      </w:r>
+      <w:r>
+        <w:rPr>
+          <w:rFonts w:ascii="Arial" w:hAnsi="Arial" w:cs="Arial"/>
+          <w:sz w:val="24"/>
+          <w:szCs w:val="24"/>
+        </w:rPr>
+        <w:t>9</w:t>
+      </w:r>
+      <w:r>
+        <w:rPr>
+          <w:rFonts w:ascii="Arial" w:hAnsi="Arial" w:cs="Arial"/>
+          <w:sz w:val="24"/>
+          <w:szCs w:val="24"/>
+        </w:rPr>
+        <w:t xml:space="preserve"> - </w:t>
+      </w:r>
+      <w:r>
+        <w:rPr>
+          <w:rFonts w:ascii="Arial" w:hAnsi="Arial" w:cs="Arial"/>
+          <w:sz w:val="24"/>
+          <w:szCs w:val="24"/>
+        </w:rPr>
+        <w:t>Cerimônias</w:t>
+      </w:r>
+      <w:r>
+        <w:rPr>
+          <w:rFonts w:ascii="Arial" w:hAnsi="Arial" w:cs="Arial"/>
+          <w:sz w:val="24"/>
+          <w:szCs w:val="24"/>
+        </w:rPr>
+        <w:t>:</w:t>
+      </w:r>
+    </w:p>
+    <w:p>
+      <w:pPr>
+        <w:pStyle w:val="PargrafodaLista"/>
+        <w:numPr>
+          <w:ilvl w:val="1"/>
+          <w:numId w:val="1"/>
+        </w:numPr>
+        <w:spacing w:line="240" w:lineRule="auto"/>
+        <w:jc w:val="both"/>
+        <w:rPr>
+          <w:rFonts w:ascii="Arial" w:hAnsi="Arial" w:cs="Arial"/>
+          <w:sz w:val="24"/>
+          <w:szCs w:val="24"/>
+        </w:rPr>
+      </w:pPr>
+      <w:r>
+        <w:rPr>
+          <w:rFonts w:ascii="Arial" w:hAnsi="Arial" w:cs="Arial"/>
+          <w:sz w:val="24"/>
+          <w:szCs w:val="24"/>
+        </w:rPr>
+        <w:t>Sprint Backlog</w:t>
+      </w:r>
+      <w:r>
+        <w:rPr>
+          <w:rFonts w:ascii="Arial" w:hAnsi="Arial" w:cs="Arial"/>
+          <w:sz w:val="24"/>
+          <w:szCs w:val="24"/>
+        </w:rPr>
+        <w:t>;</w:t>
+      </w:r>
+    </w:p>
+    <w:p>
+      <w:pPr>
+        <w:pStyle w:val="PargrafodaLista"/>
+        <w:numPr>
+          <w:ilvl w:val="1"/>
+          <w:numId w:val="1"/>
+        </w:numPr>
+        <w:spacing w:line="240" w:lineRule="auto"/>
+        <w:jc w:val="both"/>
+        <w:rPr>
+          <w:rFonts w:ascii="Arial" w:hAnsi="Arial" w:cs="Arial"/>
+          <w:sz w:val="24"/>
+          <w:szCs w:val="24"/>
+        </w:rPr>
+      </w:pPr>
+      <w:r>
+        <w:rPr>
+          <w:rFonts w:ascii="Arial" w:hAnsi="Arial" w:cs="Arial"/>
+          <w:sz w:val="24"/>
+          <w:szCs w:val="24"/>
+        </w:rPr>
+        <w:t>Daily Scrum;</w:t>
+      </w:r>
+    </w:p>
+    <w:p>
+      <w:pPr>
+        <w:pStyle w:val="PargrafodaLista"/>
+        <w:numPr>
+          <w:ilvl w:val="1"/>
+          <w:numId w:val="1"/>
+        </w:numPr>
+        <w:spacing w:line="240" w:lineRule="auto"/>
+        <w:jc w:val="both"/>
+        <w:rPr>
+          <w:rFonts w:ascii="Arial" w:hAnsi="Arial" w:cs="Arial"/>
+          <w:sz w:val="24"/>
+          <w:szCs w:val="24"/>
+        </w:rPr>
+      </w:pPr>
+      <w:r>
+        <w:rPr>
+          <w:rFonts w:ascii="Arial" w:hAnsi="Arial" w:cs="Arial"/>
+          <w:sz w:val="24"/>
+          <w:szCs w:val="24"/>
+        </w:rPr>
+        <w:t xml:space="preserve">Sprint </w:t>
+      </w:r>
+      <w:r>
+        <w:rPr>
+          <w:rFonts w:ascii="Arial" w:hAnsi="Arial" w:cs="Arial"/>
+          <w:sz w:val="24"/>
+          <w:szCs w:val="24"/>
+        </w:rPr>
+        <w:t>Review;</w:t>
+      </w:r>
+    </w:p>
+    <w:p>
+      <w:pPr>
+        <w:pStyle w:val="PargrafodaLista"/>
+        <w:numPr>
+          <w:ilvl w:val="1"/>
+          <w:numId w:val="1"/>
+        </w:numPr>
+        <w:spacing w:line="240" w:lineRule="auto"/>
+        <w:jc w:val="both"/>
+        <w:rPr>
+          <w:rFonts w:ascii="Arial" w:hAnsi="Arial" w:cs="Arial"/>
+          <w:sz w:val="24"/>
+          <w:szCs w:val="24"/>
+        </w:rPr>
+      </w:pPr>
+      <w:proofErr w:type="spellStart"/>
+      <w:r>
+        <w:rPr>
+          <w:rFonts w:ascii="Arial" w:hAnsi="Arial" w:cs="Arial"/>
+          <w:sz w:val="24"/>
+          <w:szCs w:val="24"/>
+        </w:rPr>
+        <w:t>Retrospectiv</w:t>
       </w:r>
       <w:r>
         <w:rPr>
@@ -512,13 +1281,14 @@
         </w:rPr>
         <w:t>e</w:t>
       </w:r>
-      <w:r>
-        <w:rPr>
-          <w:rFonts w:ascii="Arial" w:hAnsi="Arial" w:cs="Arial"/>
-          <w:sz w:val="24"/>
-          <w:szCs w:val="24"/>
-        </w:rPr>
-        <w:t>s:</w:t>
+      <w:proofErr w:type="spellEnd"/>
+      <w:r>
+        <w:rPr>
+          <w:rFonts w:ascii="Arial" w:hAnsi="Arial" w:cs="Arial"/>
+          <w:sz w:val="24"/>
+          <w:szCs w:val="24"/>
+        </w:rPr>
+        <w:t>;</w:t>
       </w:r>
     </w:p>
     <w:p>
@@ -542,15 +1312,7 @@
           <w:sz w:val="24"/>
           <w:szCs w:val="24"/>
         </w:rPr>
-        <w:t>Passo 1</w:t>
-      </w:r>
-      <w:r>
-        <w:rPr>
-          <w:rFonts w:ascii="Arial" w:hAnsi="Arial" w:cs="Arial"/>
-          <w:sz w:val="24"/>
-          <w:szCs w:val="24"/>
-        </w:rPr>
-        <w:t>:</w:t>
+        <w:t>Passo 10:</w:t>
       </w:r>
     </w:p>
     <w:p>
@@ -568,464 +1330,6 @@
           <w:szCs w:val="24"/>
         </w:rPr>
       </w:pPr>
-      <w:r>
-        <w:rPr>
-          <w:rFonts w:ascii="Arial" w:hAnsi="Arial" w:cs="Arial"/>
-          <w:sz w:val="24"/>
-          <w:szCs w:val="24"/>
-        </w:rPr>
-        <w:t xml:space="preserve">Criar a </w:t>
-      </w:r>
-      <w:r>
-        <w:rPr>
-          <w:rFonts w:ascii="Arial" w:hAnsi="Arial" w:cs="Arial"/>
-          <w:sz w:val="24"/>
-          <w:szCs w:val="24"/>
-        </w:rPr>
-        <w:t>Visão do Projeto</w:t>
-      </w:r>
-      <w:r>
-        <w:rPr>
-          <w:rFonts w:ascii="Arial" w:hAnsi="Arial" w:cs="Arial"/>
-          <w:sz w:val="24"/>
-          <w:szCs w:val="24"/>
-        </w:rPr>
-        <w:t xml:space="preserve"> (ou Termo de Abertura de Projeto)</w:t>
-      </w:r>
-      <w:r>
-        <w:rPr>
-          <w:rFonts w:ascii="Arial" w:hAnsi="Arial" w:cs="Arial"/>
-          <w:sz w:val="24"/>
-          <w:szCs w:val="24"/>
-        </w:rPr>
-        <w:t>;</w:t>
-      </w:r>
-    </w:p>
-    <w:p>
-      <w:pPr>
-        <w:pStyle w:val="PargrafodaLista"/>
-        <w:numPr>
-          <w:ilvl w:val="0"/>
-          <w:numId w:val="1"/>
-        </w:numPr>
-        <w:spacing w:line="240" w:lineRule="auto"/>
-        <w:jc w:val="both"/>
-        <w:rPr>
-          <w:rFonts w:ascii="Arial" w:hAnsi="Arial" w:cs="Arial"/>
-          <w:sz w:val="24"/>
-          <w:szCs w:val="24"/>
-        </w:rPr>
-      </w:pPr>
-      <w:r>
-        <w:rPr>
-          <w:rFonts w:ascii="Arial" w:hAnsi="Arial" w:cs="Arial"/>
-          <w:sz w:val="24"/>
-          <w:szCs w:val="24"/>
-        </w:rPr>
-        <w:t>Passo 2:</w:t>
-      </w:r>
-    </w:p>
-    <w:p>
-      <w:pPr>
-        <w:pStyle w:val="PargrafodaLista"/>
-        <w:numPr>
-          <w:ilvl w:val="1"/>
-          <w:numId w:val="1"/>
-        </w:numPr>
-        <w:spacing w:line="240" w:lineRule="auto"/>
-        <w:jc w:val="both"/>
-        <w:rPr>
-          <w:rFonts w:ascii="Arial" w:hAnsi="Arial" w:cs="Arial"/>
-          <w:sz w:val="24"/>
-          <w:szCs w:val="24"/>
-        </w:rPr>
-      </w:pPr>
-      <w:r>
-        <w:rPr>
-          <w:rFonts w:ascii="Arial" w:hAnsi="Arial" w:cs="Arial"/>
-          <w:sz w:val="24"/>
-          <w:szCs w:val="24"/>
-        </w:rPr>
-        <w:t>Criar Épicos:</w:t>
-      </w:r>
-    </w:p>
-    <w:p>
-      <w:pPr>
-        <w:pStyle w:val="PargrafodaLista"/>
-        <w:numPr>
-          <w:ilvl w:val="1"/>
-          <w:numId w:val="1"/>
-        </w:numPr>
-        <w:spacing w:line="240" w:lineRule="auto"/>
-        <w:jc w:val="both"/>
-        <w:rPr>
-          <w:rFonts w:ascii="Arial" w:hAnsi="Arial" w:cs="Arial"/>
-          <w:sz w:val="24"/>
-          <w:szCs w:val="24"/>
-        </w:rPr>
-      </w:pPr>
-      <w:r>
-        <w:rPr>
-          <w:rFonts w:ascii="Arial" w:hAnsi="Arial" w:cs="Arial"/>
-          <w:sz w:val="24"/>
-          <w:szCs w:val="24"/>
-        </w:rPr>
-        <w:t xml:space="preserve">FDD – </w:t>
-      </w:r>
-      <w:proofErr w:type="spellStart"/>
-      <w:r>
-        <w:rPr>
-          <w:rFonts w:ascii="Arial" w:hAnsi="Arial" w:cs="Arial"/>
-          <w:sz w:val="24"/>
-          <w:szCs w:val="24"/>
-        </w:rPr>
-        <w:t>Feature</w:t>
-      </w:r>
-      <w:proofErr w:type="spellEnd"/>
-      <w:r>
-        <w:rPr>
-          <w:rFonts w:ascii="Arial" w:hAnsi="Arial" w:cs="Arial"/>
-          <w:sz w:val="24"/>
-          <w:szCs w:val="24"/>
-        </w:rPr>
-        <w:t xml:space="preserve"> Drive </w:t>
-      </w:r>
-      <w:proofErr w:type="spellStart"/>
-      <w:r>
-        <w:rPr>
-          <w:rFonts w:ascii="Arial" w:hAnsi="Arial" w:cs="Arial"/>
-          <w:sz w:val="24"/>
-          <w:szCs w:val="24"/>
-        </w:rPr>
-        <w:t>Development</w:t>
-      </w:r>
-      <w:proofErr w:type="spellEnd"/>
-      <w:r>
-        <w:rPr>
-          <w:rFonts w:ascii="Arial" w:hAnsi="Arial" w:cs="Arial"/>
-          <w:sz w:val="24"/>
-          <w:szCs w:val="24"/>
-        </w:rPr>
-        <w:t xml:space="preserve"> (Desenvolvimento Orientado a Funcionalidades) para criar épicos;</w:t>
-      </w:r>
-    </w:p>
-    <w:p>
-      <w:pPr>
-        <w:pStyle w:val="PargrafodaLista"/>
-        <w:numPr>
-          <w:ilvl w:val="1"/>
-          <w:numId w:val="1"/>
-        </w:numPr>
-        <w:spacing w:line="240" w:lineRule="auto"/>
-        <w:jc w:val="both"/>
-        <w:rPr>
-          <w:rFonts w:ascii="Arial" w:hAnsi="Arial" w:cs="Arial"/>
-          <w:sz w:val="24"/>
-          <w:szCs w:val="24"/>
-        </w:rPr>
-      </w:pPr>
-      <w:r>
-        <w:rPr>
-          <w:rFonts w:ascii="Arial" w:hAnsi="Arial" w:cs="Arial"/>
-          <w:sz w:val="24"/>
-          <w:szCs w:val="24"/>
-        </w:rPr>
-        <w:t>Técnicas (reuniões, workshops, entrevistas c/usuários e questionários);</w:t>
-      </w:r>
-    </w:p>
-    <w:p>
-      <w:pPr>
-        <w:pStyle w:val="PargrafodaLista"/>
-        <w:numPr>
-          <w:ilvl w:val="1"/>
-          <w:numId w:val="1"/>
-        </w:numPr>
-        <w:spacing w:line="240" w:lineRule="auto"/>
-        <w:jc w:val="both"/>
-        <w:rPr>
-          <w:rFonts w:ascii="Arial" w:hAnsi="Arial" w:cs="Arial"/>
-          <w:sz w:val="24"/>
-          <w:szCs w:val="24"/>
-        </w:rPr>
-      </w:pPr>
-      <w:r>
-        <w:rPr>
-          <w:rFonts w:ascii="Arial" w:hAnsi="Arial" w:cs="Arial"/>
-          <w:sz w:val="24"/>
-          <w:szCs w:val="24"/>
-        </w:rPr>
-        <w:t>Persona;</w:t>
-      </w:r>
-    </w:p>
-    <w:p>
-      <w:pPr>
-        <w:pStyle w:val="PargrafodaLista"/>
-        <w:numPr>
-          <w:ilvl w:val="0"/>
-          <w:numId w:val="1"/>
-        </w:numPr>
-        <w:spacing w:line="240" w:lineRule="auto"/>
-        <w:jc w:val="both"/>
-        <w:rPr>
-          <w:rFonts w:ascii="Arial" w:hAnsi="Arial" w:cs="Arial"/>
-          <w:sz w:val="24"/>
-          <w:szCs w:val="24"/>
-        </w:rPr>
-      </w:pPr>
-      <w:r>
-        <w:rPr>
-          <w:rFonts w:ascii="Arial" w:hAnsi="Arial" w:cs="Arial"/>
-          <w:sz w:val="24"/>
-          <w:szCs w:val="24"/>
-        </w:rPr>
-        <w:t>Passo 3 – Backlog Priorizado:</w:t>
-      </w:r>
-    </w:p>
-    <w:p>
-      <w:pPr>
-        <w:pStyle w:val="PargrafodaLista"/>
-        <w:numPr>
-          <w:ilvl w:val="1"/>
-          <w:numId w:val="1"/>
-        </w:numPr>
-        <w:spacing w:line="240" w:lineRule="auto"/>
-        <w:jc w:val="both"/>
-        <w:rPr>
-          <w:rFonts w:ascii="Arial" w:hAnsi="Arial" w:cs="Arial"/>
-          <w:sz w:val="24"/>
-          <w:szCs w:val="24"/>
-        </w:rPr>
-      </w:pPr>
-      <w:r>
-        <w:rPr>
-          <w:rFonts w:ascii="Arial" w:hAnsi="Arial" w:cs="Arial"/>
-          <w:sz w:val="24"/>
-          <w:szCs w:val="24"/>
-        </w:rPr>
-        <w:t xml:space="preserve">Técnicas (critérios de priorização, </w:t>
-      </w:r>
-      <w:proofErr w:type="spellStart"/>
-      <w:r>
-        <w:rPr>
-          <w:rFonts w:ascii="Arial" w:hAnsi="Arial" w:cs="Arial"/>
-          <w:sz w:val="24"/>
-          <w:szCs w:val="24"/>
-        </w:rPr>
-        <w:t>MosCow</w:t>
-      </w:r>
-      <w:proofErr w:type="spellEnd"/>
-      <w:r>
-        <w:rPr>
-          <w:rFonts w:ascii="Arial" w:hAnsi="Arial" w:cs="Arial"/>
-          <w:sz w:val="24"/>
-          <w:szCs w:val="24"/>
-        </w:rPr>
-        <w:t>, Comparação Pareada, Método de 100 Pontos e Análise de Kano);</w:t>
-      </w:r>
-    </w:p>
-    <w:p>
-      <w:pPr>
-        <w:pStyle w:val="PargrafodaLista"/>
-        <w:numPr>
-          <w:ilvl w:val="0"/>
-          <w:numId w:val="1"/>
-        </w:numPr>
-        <w:spacing w:line="240" w:lineRule="auto"/>
-        <w:jc w:val="both"/>
-        <w:rPr>
-          <w:rFonts w:ascii="Arial" w:hAnsi="Arial" w:cs="Arial"/>
-          <w:sz w:val="24"/>
-          <w:szCs w:val="24"/>
-        </w:rPr>
-      </w:pPr>
-      <w:r>
-        <w:rPr>
-          <w:rFonts w:ascii="Arial" w:hAnsi="Arial" w:cs="Arial"/>
-          <w:sz w:val="24"/>
-          <w:szCs w:val="24"/>
-        </w:rPr>
-        <w:t>Passo 4 – Histórias do Usuário:</w:t>
-      </w:r>
-    </w:p>
-    <w:p>
-      <w:pPr>
-        <w:pStyle w:val="PargrafodaLista"/>
-        <w:numPr>
-          <w:ilvl w:val="1"/>
-          <w:numId w:val="1"/>
-        </w:numPr>
-        <w:spacing w:line="240" w:lineRule="auto"/>
-        <w:jc w:val="both"/>
-        <w:rPr>
-          <w:rFonts w:ascii="Arial" w:hAnsi="Arial" w:cs="Arial"/>
-          <w:sz w:val="24"/>
-          <w:szCs w:val="24"/>
-        </w:rPr>
-      </w:pPr>
-      <w:r>
-        <w:rPr>
-          <w:rFonts w:ascii="Arial" w:hAnsi="Arial" w:cs="Arial"/>
-          <w:sz w:val="24"/>
-          <w:szCs w:val="24"/>
-        </w:rPr>
-        <w:t xml:space="preserve">FDD – </w:t>
-      </w:r>
-      <w:proofErr w:type="spellStart"/>
-      <w:r>
-        <w:rPr>
-          <w:rFonts w:ascii="Arial" w:hAnsi="Arial" w:cs="Arial"/>
-          <w:sz w:val="24"/>
-          <w:szCs w:val="24"/>
-        </w:rPr>
-        <w:t>Feature</w:t>
-      </w:r>
-      <w:proofErr w:type="spellEnd"/>
-      <w:r>
-        <w:rPr>
-          <w:rFonts w:ascii="Arial" w:hAnsi="Arial" w:cs="Arial"/>
-          <w:sz w:val="24"/>
-          <w:szCs w:val="24"/>
-        </w:rPr>
-        <w:t xml:space="preserve"> Drive </w:t>
-      </w:r>
-      <w:proofErr w:type="spellStart"/>
-      <w:r>
-        <w:rPr>
-          <w:rFonts w:ascii="Arial" w:hAnsi="Arial" w:cs="Arial"/>
-          <w:sz w:val="24"/>
-          <w:szCs w:val="24"/>
-        </w:rPr>
-        <w:t>Development</w:t>
-      </w:r>
-      <w:proofErr w:type="spellEnd"/>
-      <w:r>
-        <w:rPr>
-          <w:rFonts w:ascii="Arial" w:hAnsi="Arial" w:cs="Arial"/>
-          <w:sz w:val="24"/>
-          <w:szCs w:val="24"/>
-        </w:rPr>
-        <w:t xml:space="preserve"> (Desenvolvimento Orientado a Funcionalidades) para criar histórias de usuários;</w:t>
-      </w:r>
-    </w:p>
-    <w:p>
-      <w:pPr>
-        <w:pStyle w:val="PargrafodaLista"/>
-        <w:numPr>
-          <w:ilvl w:val="1"/>
-          <w:numId w:val="1"/>
-        </w:numPr>
-        <w:spacing w:line="240" w:lineRule="auto"/>
-        <w:jc w:val="both"/>
-        <w:rPr>
-          <w:rFonts w:ascii="Arial" w:hAnsi="Arial" w:cs="Arial"/>
-          <w:sz w:val="24"/>
-          <w:szCs w:val="24"/>
-        </w:rPr>
-      </w:pPr>
-      <w:r>
-        <w:rPr>
-          <w:rFonts w:ascii="Arial" w:hAnsi="Arial" w:cs="Arial"/>
-          <w:sz w:val="24"/>
-          <w:szCs w:val="24"/>
-        </w:rPr>
-        <w:t>Decomposição;</w:t>
-      </w:r>
-    </w:p>
-    <w:p>
-      <w:pPr>
-        <w:pStyle w:val="PargrafodaLista"/>
-        <w:numPr>
-          <w:ilvl w:val="1"/>
-          <w:numId w:val="1"/>
-        </w:numPr>
-        <w:spacing w:line="240" w:lineRule="auto"/>
-        <w:jc w:val="both"/>
-        <w:rPr>
-          <w:rFonts w:ascii="Arial" w:hAnsi="Arial" w:cs="Arial"/>
-          <w:sz w:val="24"/>
-          <w:szCs w:val="24"/>
-        </w:rPr>
-      </w:pPr>
-      <w:r>
-        <w:rPr>
-          <w:rFonts w:ascii="Arial" w:hAnsi="Arial" w:cs="Arial"/>
-          <w:sz w:val="24"/>
-          <w:szCs w:val="24"/>
-        </w:rPr>
-        <w:t>Post Its;</w:t>
-      </w:r>
-    </w:p>
-    <w:p>
-      <w:pPr>
-        <w:pStyle w:val="PargrafodaLista"/>
-        <w:numPr>
-          <w:ilvl w:val="1"/>
-          <w:numId w:val="1"/>
-        </w:numPr>
-        <w:spacing w:line="240" w:lineRule="auto"/>
-        <w:jc w:val="both"/>
-        <w:rPr>
-          <w:rFonts w:ascii="Arial" w:hAnsi="Arial" w:cs="Arial"/>
-          <w:sz w:val="24"/>
-          <w:szCs w:val="24"/>
-        </w:rPr>
-      </w:pPr>
-      <w:r>
-        <w:rPr>
-          <w:rFonts w:ascii="Arial" w:hAnsi="Arial" w:cs="Arial"/>
-          <w:sz w:val="24"/>
-          <w:szCs w:val="24"/>
-        </w:rPr>
-        <w:t>Critérios de Aceitação;</w:t>
-      </w:r>
-    </w:p>
-    <w:p>
-      <w:pPr>
-        <w:pStyle w:val="PargrafodaLista"/>
-        <w:numPr>
-          <w:ilvl w:val="0"/>
-          <w:numId w:val="1"/>
-        </w:numPr>
-        <w:spacing w:line="240" w:lineRule="auto"/>
-        <w:jc w:val="both"/>
-        <w:rPr>
-          <w:rFonts w:ascii="Arial" w:hAnsi="Arial" w:cs="Arial"/>
-          <w:sz w:val="24"/>
-          <w:szCs w:val="24"/>
-        </w:rPr>
-      </w:pPr>
-      <w:r>
-        <w:rPr>
-          <w:rFonts w:ascii="Arial" w:hAnsi="Arial" w:cs="Arial"/>
-          <w:sz w:val="24"/>
-          <w:szCs w:val="24"/>
-        </w:rPr>
-        <w:t>Passo 5 – Cronograma de Release:</w:t>
-      </w:r>
-    </w:p>
-    <w:p>
-      <w:pPr>
-        <w:pStyle w:val="PargrafodaLista"/>
-        <w:numPr>
-          <w:ilvl w:val="0"/>
-          <w:numId w:val="1"/>
-        </w:numPr>
-        <w:spacing w:line="240" w:lineRule="auto"/>
-        <w:jc w:val="both"/>
-        <w:rPr>
-          <w:rFonts w:ascii="Arial" w:hAnsi="Arial" w:cs="Arial"/>
-          <w:sz w:val="24"/>
-          <w:szCs w:val="24"/>
-        </w:rPr>
-      </w:pPr>
-      <w:r>
-        <w:rPr>
-          <w:rFonts w:ascii="Arial" w:hAnsi="Arial" w:cs="Arial"/>
-          <w:sz w:val="24"/>
-          <w:szCs w:val="24"/>
-        </w:rPr>
-        <w:t>Passo 6 – Scrum Board</w:t>
-      </w:r>
     </w:p>
     <w:p>
       <w:pPr>

</xml_diff>

<commit_message>
Artigo 1 - incremento da Visão do Projeto
</commit_message>
<xml_diff>
--- a/ARTIGO1_GestaoAgilDeProjetos.docx
+++ b/ARTIGO1_GestaoAgilDeProjetos.docx
@@ -417,6 +417,32 @@
         </w:rPr>
         <w:t xml:space="preserve">e, com isso, permitir revisões, retrospectivas, registro de aprendizado e incremento de melhorias. </w:t>
       </w:r>
+      <w:r>
+        <w:rPr>
+          <w:rFonts w:ascii="Arial" w:hAnsi="Arial" w:cs="Arial"/>
+          <w:sz w:val="24"/>
+          <w:szCs w:val="24"/>
+        </w:rPr>
+        <w:t xml:space="preserve">E os artigos estarão </w:t>
+      </w:r>
+      <w:proofErr w:type="spellStart"/>
+      <w:r>
+        <w:rPr>
+          <w:rFonts w:ascii="Arial" w:hAnsi="Arial" w:cs="Arial"/>
+          <w:sz w:val="24"/>
+          <w:szCs w:val="24"/>
+        </w:rPr>
+        <w:t>versionados</w:t>
+      </w:r>
+      <w:proofErr w:type="spellEnd"/>
+      <w:r>
+        <w:rPr>
+          <w:rFonts w:ascii="Arial" w:hAnsi="Arial" w:cs="Arial"/>
+          <w:sz w:val="24"/>
+          <w:szCs w:val="24"/>
+        </w:rPr>
+        <w:t xml:space="preserve"> no GitHub para iteração.</w:t>
+      </w:r>
     </w:p>
     <w:p>
       <w:pPr>
@@ -839,15 +865,7 @@
           <w:sz w:val="24"/>
           <w:szCs w:val="24"/>
         </w:rPr>
-        <w:t xml:space="preserve">Passo </w:t>
-      </w:r>
-      <w:r>
-        <w:rPr>
-          <w:rFonts w:ascii="Arial" w:hAnsi="Arial" w:cs="Arial"/>
-          <w:sz w:val="24"/>
-          <w:szCs w:val="24"/>
-        </w:rPr>
-        <w:t>5</w:t>
+        <w:t>Passo 5</w:t>
       </w:r>
       <w:r>
         <w:rPr>
@@ -1541,41 +1559,75 @@
     </w:p>
     <w:p>
       <w:pPr>
-        <w:pStyle w:val="PargrafodaLista"/>
-        <w:numPr>
-          <w:ilvl w:val="0"/>
-          <w:numId w:val="1"/>
-        </w:numPr>
-        <w:spacing w:line="240" w:lineRule="auto"/>
-        <w:jc w:val="both"/>
-        <w:rPr>
-          <w:rFonts w:ascii="Arial" w:hAnsi="Arial" w:cs="Arial"/>
-          <w:sz w:val="24"/>
-          <w:szCs w:val="24"/>
-        </w:rPr>
-      </w:pPr>
-    </w:p>
-    <w:p>
-      <w:pPr>
-        <w:spacing w:line="240" w:lineRule="auto"/>
-        <w:jc w:val="both"/>
-        <w:rPr>
-          <w:rFonts w:ascii="Arial" w:hAnsi="Arial" w:cs="Arial"/>
-          <w:sz w:val="24"/>
-          <w:szCs w:val="24"/>
-        </w:rPr>
-      </w:pPr>
-    </w:p>
-    <w:p>
-      <w:pPr>
-        <w:spacing w:line="240" w:lineRule="auto"/>
-        <w:jc w:val="both"/>
-        <w:rPr>
-          <w:rFonts w:ascii="Arial" w:hAnsi="Arial" w:cs="Arial"/>
-          <w:sz w:val="24"/>
-          <w:szCs w:val="24"/>
-        </w:rPr>
-      </w:pPr>
+        <w:spacing w:line="240" w:lineRule="auto"/>
+        <w:jc w:val="both"/>
+        <w:rPr>
+          <w:rFonts w:ascii="Arial" w:hAnsi="Arial" w:cs="Arial"/>
+          <w:sz w:val="24"/>
+          <w:szCs w:val="24"/>
+        </w:rPr>
+      </w:pPr>
+    </w:p>
+    <w:p>
+      <w:pPr>
+        <w:spacing w:line="240" w:lineRule="auto"/>
+        <w:jc w:val="both"/>
+        <w:rPr>
+          <w:rFonts w:ascii="Arial" w:hAnsi="Arial" w:cs="Arial"/>
+          <w:sz w:val="24"/>
+          <w:szCs w:val="24"/>
+        </w:rPr>
+      </w:pPr>
+      <w:r>
+        <w:rPr>
+          <w:rFonts w:ascii="Arial" w:hAnsi="Arial" w:cs="Arial"/>
+          <w:sz w:val="24"/>
+          <w:szCs w:val="24"/>
+        </w:rPr>
+        <w:t xml:space="preserve">Passo 1 – A Visão do Projeto servirá para definir o objetivo do produto. É uma declaração </w:t>
+      </w:r>
+      <w:r>
+        <w:rPr>
+          <w:rFonts w:ascii="Arial" w:hAnsi="Arial" w:cs="Arial"/>
+          <w:sz w:val="24"/>
+          <w:szCs w:val="24"/>
+        </w:rPr>
+        <w:t>capaz de explicar quem é o cliente, como o produto beneficiará esse cliente, quais funcionalidades serão essenciais e qual o diferencial competitivo frente ao mercado. E existem várias técnicas para sua elaboração</w:t>
+      </w:r>
+      <w:r>
+        <w:rPr>
+          <w:rFonts w:ascii="Arial" w:hAnsi="Arial" w:cs="Arial"/>
+          <w:sz w:val="24"/>
+          <w:szCs w:val="24"/>
+        </w:rPr>
+        <w:t xml:space="preserve"> e</w:t>
+      </w:r>
+      <w:r>
+        <w:rPr>
+          <w:rFonts w:ascii="Arial" w:hAnsi="Arial" w:cs="Arial"/>
+          <w:sz w:val="24"/>
+          <w:szCs w:val="24"/>
+        </w:rPr>
+        <w:t xml:space="preserve">, dentre as quais, serão utilizadas duas: Persona e Business Model </w:t>
+      </w:r>
+      <w:proofErr w:type="spellStart"/>
+      <w:r>
+        <w:rPr>
+          <w:rFonts w:ascii="Arial" w:hAnsi="Arial" w:cs="Arial"/>
+          <w:sz w:val="24"/>
+          <w:szCs w:val="24"/>
+        </w:rPr>
+        <w:t>Canvas</w:t>
+      </w:r>
+      <w:proofErr w:type="spellEnd"/>
+      <w:r>
+        <w:rPr>
+          <w:rFonts w:ascii="Arial" w:hAnsi="Arial" w:cs="Arial"/>
+          <w:sz w:val="24"/>
+          <w:szCs w:val="24"/>
+        </w:rPr>
+        <w:t>.</w:t>
+      </w:r>
     </w:p>
     <w:p>
       <w:pPr>

</xml_diff>

<commit_message>
Artigo 2 - Incremento sobre Mapa da Empatia
</commit_message>
<xml_diff>
--- a/ARTIGO1_GestaoAgilDeProjetos.docx
+++ b/ARTIGO1_GestaoAgilDeProjetos.docx
@@ -1608,7 +1608,55 @@
           <w:sz w:val="24"/>
           <w:szCs w:val="24"/>
         </w:rPr>
-        <w:t xml:space="preserve">, dentre as quais, serão utilizadas duas: Persona e Business Model </w:t>
+        <w:t>, dentre as quais, serão u</w:t>
+      </w:r>
+      <w:r>
+        <w:rPr>
+          <w:rFonts w:ascii="Arial" w:hAnsi="Arial" w:cs="Arial"/>
+          <w:sz w:val="24"/>
+          <w:szCs w:val="24"/>
+        </w:rPr>
+        <w:t>s</w:t>
+      </w:r>
+      <w:r>
+        <w:rPr>
+          <w:rFonts w:ascii="Arial" w:hAnsi="Arial" w:cs="Arial"/>
+          <w:sz w:val="24"/>
+          <w:szCs w:val="24"/>
+        </w:rPr>
+        <w:t xml:space="preserve">adas </w:t>
+      </w:r>
+      <w:r>
+        <w:rPr>
+          <w:rFonts w:ascii="Arial" w:hAnsi="Arial" w:cs="Arial"/>
+          <w:sz w:val="24"/>
+          <w:szCs w:val="24"/>
+        </w:rPr>
+        <w:t>três</w:t>
+      </w:r>
+      <w:r>
+        <w:rPr>
+          <w:rFonts w:ascii="Arial" w:hAnsi="Arial" w:cs="Arial"/>
+          <w:sz w:val="24"/>
+          <w:szCs w:val="24"/>
+        </w:rPr>
+        <w:t xml:space="preserve">: </w:t>
+      </w:r>
+      <w:r>
+        <w:rPr>
+          <w:rFonts w:ascii="Arial" w:hAnsi="Arial" w:cs="Arial"/>
+          <w:sz w:val="24"/>
+          <w:szCs w:val="24"/>
+        </w:rPr>
+        <w:t xml:space="preserve">Mapa da Empatia, </w:t>
+      </w:r>
+      <w:r>
+        <w:rPr>
+          <w:rFonts w:ascii="Arial" w:hAnsi="Arial" w:cs="Arial"/>
+          <w:sz w:val="24"/>
+          <w:szCs w:val="24"/>
+        </w:rPr>
+        <w:t xml:space="preserve">Persona e Business Model </w:t>
       </w:r>
       <w:proofErr w:type="spellStart"/>
       <w:r>

</xml_diff>

<commit_message>
Artigo 2 - construção do Mapa da Empatia
</commit_message>
<xml_diff>
--- a/ARTIGO1_GestaoAgilDeProjetos.docx
+++ b/ARTIGO1_GestaoAgilDeProjetos.docx
@@ -521,17 +521,6 @@
     </w:p>
     <w:p>
       <w:pPr>
-        <w:spacing w:line="240" w:lineRule="auto"/>
-        <w:jc w:val="both"/>
-        <w:rPr>
-          <w:rFonts w:ascii="Arial" w:hAnsi="Arial" w:cs="Arial"/>
-          <w:sz w:val="24"/>
-          <w:szCs w:val="24"/>
-        </w:rPr>
-      </w:pPr>
-    </w:p>
-    <w:p>
-      <w:pPr>
         <w:pStyle w:val="PargrafodaLista"/>
         <w:numPr>
           <w:ilvl w:val="0"/>
@@ -1513,77 +1502,66 @@
           <w:sz w:val="24"/>
           <w:szCs w:val="24"/>
         </w:rPr>
+        <w:t>Passo 1</w:t>
+      </w:r>
+      <w:r>
+        <w:rPr>
+          <w:rFonts w:ascii="Arial" w:hAnsi="Arial" w:cs="Arial"/>
+          <w:sz w:val="24"/>
+          <w:szCs w:val="24"/>
+        </w:rPr>
+        <w:t>1</w:t>
+      </w:r>
+      <w:r>
+        <w:rPr>
+          <w:rFonts w:ascii="Arial" w:hAnsi="Arial" w:cs="Arial"/>
+          <w:sz w:val="24"/>
+          <w:szCs w:val="24"/>
+        </w:rPr>
+        <w:t>:</w:t>
+      </w:r>
+    </w:p>
+    <w:p>
+      <w:pPr>
+        <w:pStyle w:val="PargrafodaLista"/>
+        <w:numPr>
+          <w:ilvl w:val="1"/>
+          <w:numId w:val="1"/>
+        </w:numPr>
+        <w:spacing w:line="240" w:lineRule="auto"/>
+        <w:jc w:val="both"/>
+        <w:rPr>
+          <w:rFonts w:ascii="Arial" w:hAnsi="Arial" w:cs="Arial"/>
+          <w:sz w:val="24"/>
+          <w:szCs w:val="24"/>
+        </w:rPr>
+      </w:pPr>
+      <w:r>
+        <w:rPr>
+          <w:rFonts w:ascii="Arial" w:hAnsi="Arial" w:cs="Arial"/>
+          <w:sz w:val="24"/>
+          <w:szCs w:val="24"/>
+        </w:rPr>
+        <w:t>Retrospectiva;</w:t>
+      </w:r>
+    </w:p>
+    <w:p>
+      <w:pPr>
+        <w:spacing w:line="240" w:lineRule="auto"/>
+        <w:jc w:val="both"/>
+        <w:rPr>
+          <w:rFonts w:ascii="Arial" w:hAnsi="Arial" w:cs="Arial"/>
+          <w:sz w:val="24"/>
+          <w:szCs w:val="24"/>
+        </w:rPr>
+      </w:pPr>
+      <w:r>
+        <w:rPr>
+          <w:rFonts w:ascii="Arial" w:hAnsi="Arial" w:cs="Arial"/>
+          <w:sz w:val="24"/>
+          <w:szCs w:val="24"/>
+        </w:rPr>
         <w:lastRenderedPageBreak/>
-        <w:t>Passo 1</w:t>
-      </w:r>
-      <w:r>
-        <w:rPr>
-          <w:rFonts w:ascii="Arial" w:hAnsi="Arial" w:cs="Arial"/>
-          <w:sz w:val="24"/>
-          <w:szCs w:val="24"/>
-        </w:rPr>
-        <w:t>1</w:t>
-      </w:r>
-      <w:r>
-        <w:rPr>
-          <w:rFonts w:ascii="Arial" w:hAnsi="Arial" w:cs="Arial"/>
-          <w:sz w:val="24"/>
-          <w:szCs w:val="24"/>
-        </w:rPr>
-        <w:t>:</w:t>
-      </w:r>
-    </w:p>
-    <w:p>
-      <w:pPr>
-        <w:pStyle w:val="PargrafodaLista"/>
-        <w:numPr>
-          <w:ilvl w:val="1"/>
-          <w:numId w:val="1"/>
-        </w:numPr>
-        <w:spacing w:line="240" w:lineRule="auto"/>
-        <w:jc w:val="both"/>
-        <w:rPr>
-          <w:rFonts w:ascii="Arial" w:hAnsi="Arial" w:cs="Arial"/>
-          <w:sz w:val="24"/>
-          <w:szCs w:val="24"/>
-        </w:rPr>
-      </w:pPr>
-      <w:r>
-        <w:rPr>
-          <w:rFonts w:ascii="Arial" w:hAnsi="Arial" w:cs="Arial"/>
-          <w:sz w:val="24"/>
-          <w:szCs w:val="24"/>
-        </w:rPr>
-        <w:t>Retrospectiva;</w:t>
-      </w:r>
-    </w:p>
-    <w:p>
-      <w:pPr>
-        <w:spacing w:line="240" w:lineRule="auto"/>
-        <w:jc w:val="both"/>
-        <w:rPr>
-          <w:rFonts w:ascii="Arial" w:hAnsi="Arial" w:cs="Arial"/>
-          <w:sz w:val="24"/>
-          <w:szCs w:val="24"/>
-        </w:rPr>
-      </w:pPr>
-    </w:p>
-    <w:p>
-      <w:pPr>
-        <w:spacing w:line="240" w:lineRule="auto"/>
-        <w:jc w:val="both"/>
-        <w:rPr>
-          <w:rFonts w:ascii="Arial" w:hAnsi="Arial" w:cs="Arial"/>
-          <w:sz w:val="24"/>
-          <w:szCs w:val="24"/>
-        </w:rPr>
-      </w:pPr>
-      <w:r>
-        <w:rPr>
-          <w:rFonts w:ascii="Arial" w:hAnsi="Arial" w:cs="Arial"/>
-          <w:sz w:val="24"/>
-          <w:szCs w:val="24"/>
-        </w:rPr>
         <w:t xml:space="preserve">Passo 1 – A Visão do Projeto servirá para definir o objetivo do produto. É uma declaração </w:t>
       </w:r>
       <w:r>
@@ -1648,15 +1626,15 @@
           <w:sz w:val="24"/>
           <w:szCs w:val="24"/>
         </w:rPr>
-        <w:t xml:space="preserve">Mapa da Empatia, </w:t>
-      </w:r>
-      <w:r>
-        <w:rPr>
-          <w:rFonts w:ascii="Arial" w:hAnsi="Arial" w:cs="Arial"/>
-          <w:sz w:val="24"/>
-          <w:szCs w:val="24"/>
-        </w:rPr>
-        <w:t xml:space="preserve">Persona e Business Model </w:t>
+        <w:t>Mapa da Empatia</w:t>
+      </w:r>
+      <w:r>
+        <w:rPr>
+          <w:rFonts w:ascii="Arial" w:hAnsi="Arial" w:cs="Arial"/>
+          <w:sz w:val="24"/>
+          <w:szCs w:val="24"/>
+        </w:rPr>
+        <w:t xml:space="preserve"> e Business Model </w:t>
       </w:r>
       <w:proofErr w:type="spellStart"/>
       <w:r>
@@ -1675,6 +1653,49 @@
           <w:szCs w:val="24"/>
         </w:rPr>
         <w:t>.</w:t>
+      </w:r>
+      <w:r>
+        <w:rPr>
+          <w:rFonts w:ascii="Arial" w:hAnsi="Arial" w:cs="Arial"/>
+          <w:sz w:val="24"/>
+          <w:szCs w:val="24"/>
+        </w:rPr>
+        <w:t xml:space="preserve"> Também é possível e aconselhável utilizar a técnica de criar uma Persona. </w:t>
+      </w:r>
+    </w:p>
+    <w:p>
+      <w:pPr>
+        <w:spacing w:line="240" w:lineRule="auto"/>
+        <w:jc w:val="both"/>
+        <w:rPr>
+          <w:rFonts w:ascii="Arial" w:hAnsi="Arial" w:cs="Arial"/>
+          <w:sz w:val="24"/>
+          <w:szCs w:val="24"/>
+        </w:rPr>
+      </w:pPr>
+      <w:r>
+        <w:rPr>
+          <w:rFonts w:ascii="Arial" w:hAnsi="Arial" w:cs="Arial"/>
+          <w:sz w:val="24"/>
+          <w:szCs w:val="24"/>
+        </w:rPr>
+        <w:t xml:space="preserve">Passo 2 </w:t>
+      </w:r>
+      <w:r>
+        <w:rPr>
+          <w:rFonts w:ascii="Arial" w:hAnsi="Arial" w:cs="Arial"/>
+          <w:sz w:val="24"/>
+          <w:szCs w:val="24"/>
+        </w:rPr>
+        <w:t>–</w:t>
+      </w:r>
+      <w:r>
+        <w:rPr>
+          <w:rFonts w:ascii="Arial" w:hAnsi="Arial" w:cs="Arial"/>
+          <w:sz w:val="24"/>
+          <w:szCs w:val="24"/>
+        </w:rPr>
+        <w:t xml:space="preserve"> </w:t>
       </w:r>
     </w:p>
     <w:p>

</xml_diff>

<commit_message>
Artigo 3 e 4 - Início da criação de Épicos e Histórias de Usuários
</commit_message>
<xml_diff>
--- a/ARTIGO1_GestaoAgilDeProjetos.docx
+++ b/ARTIGO1_GestaoAgilDeProjetos.docx
@@ -141,6 +141,54 @@
       <w:r>
         <w:rPr>
           <w:rFonts w:ascii="Arial" w:hAnsi="Arial" w:cs="Arial"/>
+          <w:b/>
+          <w:bCs/>
+          <w:sz w:val="24"/>
+          <w:szCs w:val="24"/>
+        </w:rPr>
+        <w:t>AUTOR:</w:t>
+      </w:r>
+      <w:r>
+        <w:rPr>
+          <w:rFonts w:ascii="Arial" w:hAnsi="Arial" w:cs="Arial"/>
+          <w:sz w:val="24"/>
+          <w:szCs w:val="24"/>
+        </w:rPr>
+        <w:t xml:space="preserve"> </w:t>
+      </w:r>
+      <w:r>
+        <w:rPr>
+          <w:rFonts w:ascii="Arial" w:hAnsi="Arial" w:cs="Arial"/>
+          <w:sz w:val="24"/>
+          <w:szCs w:val="24"/>
+        </w:rPr>
+        <w:t>Junior Martins</w:t>
+      </w:r>
+    </w:p>
+    <w:p>
+      <w:pPr>
+        <w:spacing w:line="240" w:lineRule="auto"/>
+        <w:jc w:val="both"/>
+        <w:rPr>
+          <w:rFonts w:ascii="Arial" w:hAnsi="Arial" w:cs="Arial"/>
+          <w:sz w:val="24"/>
+          <w:szCs w:val="24"/>
+        </w:rPr>
+      </w:pPr>
+    </w:p>
+    <w:p>
+      <w:pPr>
+        <w:spacing w:line="240" w:lineRule="auto"/>
+        <w:jc w:val="both"/>
+        <w:rPr>
+          <w:rFonts w:ascii="Arial" w:hAnsi="Arial" w:cs="Arial"/>
+          <w:sz w:val="24"/>
+          <w:szCs w:val="24"/>
+        </w:rPr>
+      </w:pPr>
+      <w:r>
+        <w:rPr>
+          <w:rFonts w:ascii="Arial" w:hAnsi="Arial" w:cs="Arial"/>
           <w:sz w:val="24"/>
           <w:szCs w:val="24"/>
         </w:rPr>
@@ -216,36 +264,8 @@
           <w:sz w:val="24"/>
           <w:szCs w:val="24"/>
         </w:rPr>
-        <w:t xml:space="preserve">vindos do Lean, </w:t>
-      </w:r>
-      <w:proofErr w:type="spellStart"/>
-      <w:r>
-        <w:rPr>
-          <w:rFonts w:ascii="Arial" w:hAnsi="Arial" w:cs="Arial"/>
-          <w:sz w:val="24"/>
-          <w:szCs w:val="24"/>
-        </w:rPr>
-        <w:t>Agile</w:t>
-      </w:r>
-      <w:proofErr w:type="spellEnd"/>
-      <w:r>
-        <w:rPr>
-          <w:rFonts w:ascii="Arial" w:hAnsi="Arial" w:cs="Arial"/>
-          <w:sz w:val="24"/>
-          <w:szCs w:val="24"/>
-        </w:rPr>
-        <w:t xml:space="preserve"> e </w:t>
-      </w:r>
-      <w:proofErr w:type="spellStart"/>
-      <w:r>
-        <w:rPr>
-          <w:rFonts w:ascii="Arial" w:hAnsi="Arial" w:cs="Arial"/>
-          <w:sz w:val="24"/>
-          <w:szCs w:val="24"/>
-        </w:rPr>
-        <w:t>Waterfall</w:t>
-      </w:r>
-      <w:proofErr w:type="spellEnd"/>
+        <w:t>vindos do Lean, Agile e Waterfall</w:t>
+      </w:r>
       <w:r>
         <w:rPr>
           <w:rFonts w:ascii="Arial" w:hAnsi="Arial" w:cs="Arial"/>
@@ -423,25 +443,7 @@
           <w:sz w:val="24"/>
           <w:szCs w:val="24"/>
         </w:rPr>
-        <w:t xml:space="preserve">E os artigos estarão </w:t>
-      </w:r>
-      <w:proofErr w:type="spellStart"/>
-      <w:r>
-        <w:rPr>
-          <w:rFonts w:ascii="Arial" w:hAnsi="Arial" w:cs="Arial"/>
-          <w:sz w:val="24"/>
-          <w:szCs w:val="24"/>
-        </w:rPr>
-        <w:t>versionados</w:t>
-      </w:r>
-      <w:proofErr w:type="spellEnd"/>
-      <w:r>
-        <w:rPr>
-          <w:rFonts w:ascii="Arial" w:hAnsi="Arial" w:cs="Arial"/>
-          <w:sz w:val="24"/>
-          <w:szCs w:val="24"/>
-        </w:rPr>
-        <w:t xml:space="preserve"> no GitHub para iteração.</w:t>
+        <w:t>E os artigos estarão versionados no GitHub para iteração.</w:t>
       </w:r>
     </w:p>
     <w:p>
@@ -798,16 +800,134 @@
           <w:szCs w:val="24"/>
         </w:rPr>
       </w:pPr>
-      <w:proofErr w:type="spellStart"/>
-      <w:r>
-        <w:rPr>
-          <w:rFonts w:ascii="Arial" w:hAnsi="Arial" w:cs="Arial"/>
-          <w:sz w:val="24"/>
-          <w:szCs w:val="24"/>
-        </w:rPr>
-        <w:t>Product</w:t>
-      </w:r>
-      <w:proofErr w:type="spellEnd"/>
+      <w:r>
+        <w:rPr>
+          <w:rFonts w:ascii="Arial" w:hAnsi="Arial" w:cs="Arial"/>
+          <w:sz w:val="24"/>
+          <w:szCs w:val="24"/>
+        </w:rPr>
+        <w:t xml:space="preserve">Product </w:t>
+      </w:r>
+      <w:r>
+        <w:rPr>
+          <w:rFonts w:ascii="Arial" w:hAnsi="Arial" w:cs="Arial"/>
+          <w:sz w:val="24"/>
+          <w:szCs w:val="24"/>
+        </w:rPr>
+        <w:t>Backlog</w:t>
+      </w:r>
+      <w:r>
+        <w:rPr>
+          <w:rFonts w:ascii="Arial" w:hAnsi="Arial" w:cs="Arial"/>
+          <w:sz w:val="24"/>
+          <w:szCs w:val="24"/>
+        </w:rPr>
+        <w:t>;</w:t>
+      </w:r>
+    </w:p>
+    <w:p>
+      <w:pPr>
+        <w:pStyle w:val="PargrafodaLista"/>
+        <w:numPr>
+          <w:ilvl w:val="0"/>
+          <w:numId w:val="1"/>
+        </w:numPr>
+        <w:spacing w:line="240" w:lineRule="auto"/>
+        <w:jc w:val="both"/>
+        <w:rPr>
+          <w:rFonts w:ascii="Arial" w:hAnsi="Arial" w:cs="Arial"/>
+          <w:sz w:val="24"/>
+          <w:szCs w:val="24"/>
+        </w:rPr>
+      </w:pPr>
+      <w:r>
+        <w:rPr>
+          <w:rFonts w:ascii="Arial" w:hAnsi="Arial" w:cs="Arial"/>
+          <w:sz w:val="24"/>
+          <w:szCs w:val="24"/>
+        </w:rPr>
+        <w:t>Passo 5</w:t>
+      </w:r>
+      <w:r>
+        <w:rPr>
+          <w:rFonts w:ascii="Arial" w:hAnsi="Arial" w:cs="Arial"/>
+          <w:sz w:val="24"/>
+          <w:szCs w:val="24"/>
+        </w:rPr>
+        <w:t>:</w:t>
+      </w:r>
+    </w:p>
+    <w:p>
+      <w:pPr>
+        <w:pStyle w:val="PargrafodaLista"/>
+        <w:numPr>
+          <w:ilvl w:val="1"/>
+          <w:numId w:val="1"/>
+        </w:numPr>
+        <w:spacing w:line="240" w:lineRule="auto"/>
+        <w:jc w:val="both"/>
+        <w:rPr>
+          <w:rFonts w:ascii="Arial" w:hAnsi="Arial" w:cs="Arial"/>
+          <w:sz w:val="24"/>
+          <w:szCs w:val="24"/>
+        </w:rPr>
+      </w:pPr>
+      <w:r>
+        <w:rPr>
+          <w:rFonts w:ascii="Arial" w:hAnsi="Arial" w:cs="Arial"/>
+          <w:sz w:val="24"/>
+          <w:szCs w:val="24"/>
+        </w:rPr>
+        <w:t>Planning</w:t>
+      </w:r>
+      <w:r>
+        <w:rPr>
+          <w:rFonts w:ascii="Arial" w:hAnsi="Arial" w:cs="Arial"/>
+          <w:sz w:val="24"/>
+          <w:szCs w:val="24"/>
+        </w:rPr>
+        <w:t>;</w:t>
+      </w:r>
+    </w:p>
+    <w:p>
+      <w:pPr>
+        <w:pStyle w:val="PargrafodaLista"/>
+        <w:numPr>
+          <w:ilvl w:val="0"/>
+          <w:numId w:val="1"/>
+        </w:numPr>
+        <w:spacing w:line="240" w:lineRule="auto"/>
+        <w:jc w:val="both"/>
+        <w:rPr>
+          <w:rFonts w:ascii="Arial" w:hAnsi="Arial" w:cs="Arial"/>
+          <w:sz w:val="24"/>
+          <w:szCs w:val="24"/>
+        </w:rPr>
+      </w:pPr>
+      <w:r>
+        <w:rPr>
+          <w:rFonts w:ascii="Arial" w:hAnsi="Arial" w:cs="Arial"/>
+          <w:sz w:val="24"/>
+          <w:szCs w:val="24"/>
+        </w:rPr>
+        <w:t xml:space="preserve">Passo </w:t>
+      </w:r>
+      <w:r>
+        <w:rPr>
+          <w:rFonts w:ascii="Arial" w:hAnsi="Arial" w:cs="Arial"/>
+          <w:sz w:val="24"/>
+          <w:szCs w:val="24"/>
+        </w:rPr>
+        <w:t>6</w:t>
+      </w:r>
+      <w:r>
+        <w:rPr>
+          <w:rFonts w:ascii="Arial" w:hAnsi="Arial" w:cs="Arial"/>
+          <w:sz w:val="24"/>
+          <w:szCs w:val="24"/>
+        </w:rPr>
+        <w:t>:</w:t>
+      </w:r>
       <w:r>
         <w:rPr>
           <w:rFonts w:ascii="Arial" w:hAnsi="Arial" w:cs="Arial"/>
@@ -816,13 +936,29 @@
         </w:rPr>
         <w:t xml:space="preserve"> </w:t>
       </w:r>
-      <w:r>
-        <w:rPr>
-          <w:rFonts w:ascii="Arial" w:hAnsi="Arial" w:cs="Arial"/>
-          <w:sz w:val="24"/>
-          <w:szCs w:val="24"/>
-        </w:rPr>
-        <w:t>Backlog</w:t>
+    </w:p>
+    <w:p>
+      <w:pPr>
+        <w:pStyle w:val="PargrafodaLista"/>
+        <w:numPr>
+          <w:ilvl w:val="1"/>
+          <w:numId w:val="1"/>
+        </w:numPr>
+        <w:spacing w:line="240" w:lineRule="auto"/>
+        <w:jc w:val="both"/>
+        <w:rPr>
+          <w:rFonts w:ascii="Arial" w:hAnsi="Arial" w:cs="Arial"/>
+          <w:sz w:val="24"/>
+          <w:szCs w:val="24"/>
+        </w:rPr>
+      </w:pPr>
+      <w:r>
+        <w:rPr>
+          <w:rFonts w:ascii="Arial" w:hAnsi="Arial" w:cs="Arial"/>
+          <w:sz w:val="24"/>
+          <w:szCs w:val="24"/>
+        </w:rPr>
+        <w:t>Cronograma de Release</w:t>
       </w:r>
       <w:r>
         <w:rPr>
@@ -854,7 +990,15 @@
           <w:sz w:val="24"/>
           <w:szCs w:val="24"/>
         </w:rPr>
-        <w:t>Passo 5</w:t>
+        <w:t xml:space="preserve">Passo </w:t>
+      </w:r>
+      <w:r>
+        <w:rPr>
+          <w:rFonts w:ascii="Arial" w:hAnsi="Arial" w:cs="Arial"/>
+          <w:sz w:val="24"/>
+          <w:szCs w:val="24"/>
+        </w:rPr>
+        <w:t>7</w:t>
       </w:r>
       <w:r>
         <w:rPr>
@@ -886,7 +1030,7 @@
           <w:sz w:val="24"/>
           <w:szCs w:val="24"/>
         </w:rPr>
-        <w:t>Planning</w:t>
+        <w:t>Montar Scrum Board</w:t>
       </w:r>
       <w:r>
         <w:rPr>
@@ -918,6 +1062,70 @@
           <w:sz w:val="24"/>
           <w:szCs w:val="24"/>
         </w:rPr>
+        <w:t>Passo 8</w:t>
+      </w:r>
+      <w:r>
+        <w:rPr>
+          <w:rFonts w:ascii="Arial" w:hAnsi="Arial" w:cs="Arial"/>
+          <w:sz w:val="24"/>
+          <w:szCs w:val="24"/>
+        </w:rPr>
+        <w:t>:</w:t>
+      </w:r>
+    </w:p>
+    <w:p>
+      <w:pPr>
+        <w:pStyle w:val="PargrafodaLista"/>
+        <w:numPr>
+          <w:ilvl w:val="1"/>
+          <w:numId w:val="1"/>
+        </w:numPr>
+        <w:spacing w:line="240" w:lineRule="auto"/>
+        <w:jc w:val="both"/>
+        <w:rPr>
+          <w:rFonts w:ascii="Arial" w:hAnsi="Arial" w:cs="Arial"/>
+          <w:sz w:val="24"/>
+          <w:szCs w:val="24"/>
+        </w:rPr>
+      </w:pPr>
+      <w:r>
+        <w:rPr>
+          <w:rFonts w:ascii="Arial" w:hAnsi="Arial" w:cs="Arial"/>
+          <w:sz w:val="24"/>
+          <w:szCs w:val="24"/>
+        </w:rPr>
+        <w:t>Sprint Planning</w:t>
+      </w:r>
+      <w:r>
+        <w:rPr>
+          <w:rFonts w:ascii="Arial" w:hAnsi="Arial" w:cs="Arial"/>
+          <w:sz w:val="24"/>
+          <w:szCs w:val="24"/>
+        </w:rPr>
+        <w:t>;</w:t>
+      </w:r>
+    </w:p>
+    <w:p>
+      <w:pPr>
+        <w:pStyle w:val="PargrafodaLista"/>
+        <w:numPr>
+          <w:ilvl w:val="0"/>
+          <w:numId w:val="1"/>
+        </w:numPr>
+        <w:spacing w:line="240" w:lineRule="auto"/>
+        <w:jc w:val="both"/>
+        <w:rPr>
+          <w:rFonts w:ascii="Arial" w:hAnsi="Arial" w:cs="Arial"/>
+          <w:sz w:val="24"/>
+          <w:szCs w:val="24"/>
+        </w:rPr>
+      </w:pPr>
+      <w:r>
+        <w:rPr>
+          <w:rFonts w:ascii="Arial" w:hAnsi="Arial" w:cs="Arial"/>
+          <w:sz w:val="24"/>
+          <w:szCs w:val="24"/>
+        </w:rPr>
         <w:t xml:space="preserve">Passo </w:t>
       </w:r>
       <w:r>
@@ -926,7 +1134,63 @@
           <w:sz w:val="24"/>
           <w:szCs w:val="24"/>
         </w:rPr>
-        <w:t>6</w:t>
+        <w:t>9</w:t>
+      </w:r>
+      <w:r>
+        <w:rPr>
+          <w:rFonts w:ascii="Arial" w:hAnsi="Arial" w:cs="Arial"/>
+          <w:sz w:val="24"/>
+          <w:szCs w:val="24"/>
+        </w:rPr>
+        <w:t xml:space="preserve"> </w:t>
+      </w:r>
+      <w:r>
+        <w:rPr>
+          <w:rFonts w:ascii="Arial" w:hAnsi="Arial" w:cs="Arial"/>
+          <w:sz w:val="24"/>
+          <w:szCs w:val="24"/>
+        </w:rPr>
+        <w:t>–</w:t>
+      </w:r>
+      <w:r>
+        <w:rPr>
+          <w:rFonts w:ascii="Arial" w:hAnsi="Arial" w:cs="Arial"/>
+          <w:sz w:val="24"/>
+          <w:szCs w:val="24"/>
+        </w:rPr>
+        <w:t xml:space="preserve"> </w:t>
+      </w:r>
+      <w:r>
+        <w:rPr>
+          <w:rFonts w:ascii="Arial" w:hAnsi="Arial" w:cs="Arial"/>
+          <w:sz w:val="24"/>
+          <w:szCs w:val="24"/>
+        </w:rPr>
+        <w:t>Sprint:</w:t>
+      </w:r>
+    </w:p>
+    <w:p>
+      <w:pPr>
+        <w:pStyle w:val="PargrafodaLista"/>
+        <w:numPr>
+          <w:ilvl w:val="1"/>
+          <w:numId w:val="1"/>
+        </w:numPr>
+        <w:spacing w:line="240" w:lineRule="auto"/>
+        <w:jc w:val="both"/>
+        <w:rPr>
+          <w:rFonts w:ascii="Arial" w:hAnsi="Arial" w:cs="Arial"/>
+          <w:sz w:val="24"/>
+          <w:szCs w:val="24"/>
+        </w:rPr>
+      </w:pPr>
+      <w:r>
+        <w:rPr>
+          <w:rFonts w:ascii="Arial" w:hAnsi="Arial" w:cs="Arial"/>
+          <w:sz w:val="24"/>
+          <w:szCs w:val="24"/>
+        </w:rPr>
+        <w:t>Cerimônias</w:t>
       </w:r>
       <w:r>
         <w:rPr>
@@ -936,13 +1200,133 @@
         </w:rPr>
         <w:t>:</w:t>
       </w:r>
-      <w:r>
-        <w:rPr>
-          <w:rFonts w:ascii="Arial" w:hAnsi="Arial" w:cs="Arial"/>
-          <w:sz w:val="24"/>
-          <w:szCs w:val="24"/>
-        </w:rPr>
-        <w:t xml:space="preserve"> </w:t>
+    </w:p>
+    <w:p>
+      <w:pPr>
+        <w:pStyle w:val="PargrafodaLista"/>
+        <w:numPr>
+          <w:ilvl w:val="2"/>
+          <w:numId w:val="1"/>
+        </w:numPr>
+        <w:spacing w:line="240" w:lineRule="auto"/>
+        <w:jc w:val="both"/>
+        <w:rPr>
+          <w:rFonts w:ascii="Arial" w:hAnsi="Arial" w:cs="Arial"/>
+          <w:sz w:val="24"/>
+          <w:szCs w:val="24"/>
+        </w:rPr>
+      </w:pPr>
+      <w:r>
+        <w:rPr>
+          <w:rFonts w:ascii="Arial" w:hAnsi="Arial" w:cs="Arial"/>
+          <w:sz w:val="24"/>
+          <w:szCs w:val="24"/>
+        </w:rPr>
+        <w:t>Sprint Backlog</w:t>
+      </w:r>
+      <w:r>
+        <w:rPr>
+          <w:rFonts w:ascii="Arial" w:hAnsi="Arial" w:cs="Arial"/>
+          <w:sz w:val="24"/>
+          <w:szCs w:val="24"/>
+        </w:rPr>
+        <w:t>;</w:t>
+      </w:r>
+    </w:p>
+    <w:p>
+      <w:pPr>
+        <w:pStyle w:val="PargrafodaLista"/>
+        <w:numPr>
+          <w:ilvl w:val="2"/>
+          <w:numId w:val="1"/>
+        </w:numPr>
+        <w:spacing w:line="240" w:lineRule="auto"/>
+        <w:jc w:val="both"/>
+        <w:rPr>
+          <w:rFonts w:ascii="Arial" w:hAnsi="Arial" w:cs="Arial"/>
+          <w:sz w:val="24"/>
+          <w:szCs w:val="24"/>
+        </w:rPr>
+      </w:pPr>
+      <w:r>
+        <w:rPr>
+          <w:rFonts w:ascii="Arial" w:hAnsi="Arial" w:cs="Arial"/>
+          <w:sz w:val="24"/>
+          <w:szCs w:val="24"/>
+        </w:rPr>
+        <w:t>Daily Scrum;</w:t>
+      </w:r>
+    </w:p>
+    <w:p>
+      <w:pPr>
+        <w:pStyle w:val="PargrafodaLista"/>
+        <w:numPr>
+          <w:ilvl w:val="2"/>
+          <w:numId w:val="1"/>
+        </w:numPr>
+        <w:spacing w:line="240" w:lineRule="auto"/>
+        <w:jc w:val="both"/>
+        <w:rPr>
+          <w:rFonts w:ascii="Arial" w:hAnsi="Arial" w:cs="Arial"/>
+          <w:sz w:val="24"/>
+          <w:szCs w:val="24"/>
+        </w:rPr>
+      </w:pPr>
+      <w:r>
+        <w:rPr>
+          <w:rFonts w:ascii="Arial" w:hAnsi="Arial" w:cs="Arial"/>
+          <w:sz w:val="24"/>
+          <w:szCs w:val="24"/>
+        </w:rPr>
+        <w:t xml:space="preserve">Sprint </w:t>
+      </w:r>
+      <w:r>
+        <w:rPr>
+          <w:rFonts w:ascii="Arial" w:hAnsi="Arial" w:cs="Arial"/>
+          <w:sz w:val="24"/>
+          <w:szCs w:val="24"/>
+        </w:rPr>
+        <w:t>Review;</w:t>
+      </w:r>
+    </w:p>
+    <w:p>
+      <w:pPr>
+        <w:pStyle w:val="PargrafodaLista"/>
+        <w:numPr>
+          <w:ilvl w:val="2"/>
+          <w:numId w:val="1"/>
+        </w:numPr>
+        <w:spacing w:line="240" w:lineRule="auto"/>
+        <w:jc w:val="both"/>
+        <w:rPr>
+          <w:rFonts w:ascii="Arial" w:hAnsi="Arial" w:cs="Arial"/>
+          <w:sz w:val="24"/>
+          <w:szCs w:val="24"/>
+        </w:rPr>
+      </w:pPr>
+      <w:r>
+        <w:rPr>
+          <w:rFonts w:ascii="Arial" w:hAnsi="Arial" w:cs="Arial"/>
+          <w:sz w:val="24"/>
+          <w:szCs w:val="24"/>
+        </w:rPr>
+        <w:t>Retrospectiv</w:t>
+      </w:r>
+      <w:r>
+        <w:rPr>
+          <w:rFonts w:ascii="Arial" w:hAnsi="Arial" w:cs="Arial"/>
+          <w:sz w:val="24"/>
+          <w:szCs w:val="24"/>
+        </w:rPr>
+        <w:t>a da Sprint</w:t>
+      </w:r>
+      <w:r>
+        <w:rPr>
+          <w:rFonts w:ascii="Arial" w:hAnsi="Arial" w:cs="Arial"/>
+          <w:sz w:val="24"/>
+          <w:szCs w:val="24"/>
+        </w:rPr>
+        <w:t>;</w:t>
       </w:r>
     </w:p>
     <w:p>
@@ -966,15 +1350,104 @@
           <w:sz w:val="24"/>
           <w:szCs w:val="24"/>
         </w:rPr>
-        <w:t>Cronograma de Release</w:t>
-      </w:r>
-      <w:r>
-        <w:rPr>
-          <w:rFonts w:ascii="Arial" w:hAnsi="Arial" w:cs="Arial"/>
-          <w:sz w:val="24"/>
-          <w:szCs w:val="24"/>
-        </w:rPr>
-        <w:t>;</w:t>
+        <w:t>Artefatos:</w:t>
+      </w:r>
+    </w:p>
+    <w:p>
+      <w:pPr>
+        <w:pStyle w:val="PargrafodaLista"/>
+        <w:numPr>
+          <w:ilvl w:val="2"/>
+          <w:numId w:val="1"/>
+        </w:numPr>
+        <w:spacing w:line="240" w:lineRule="auto"/>
+        <w:jc w:val="both"/>
+        <w:rPr>
+          <w:rFonts w:ascii="Arial" w:hAnsi="Arial" w:cs="Arial"/>
+          <w:sz w:val="24"/>
+          <w:szCs w:val="24"/>
+        </w:rPr>
+      </w:pPr>
+      <w:r>
+        <w:rPr>
+          <w:rFonts w:ascii="Arial" w:hAnsi="Arial" w:cs="Arial"/>
+          <w:sz w:val="24"/>
+          <w:szCs w:val="24"/>
+        </w:rPr>
+        <w:t>Backlog;</w:t>
+      </w:r>
+    </w:p>
+    <w:p>
+      <w:pPr>
+        <w:pStyle w:val="PargrafodaLista"/>
+        <w:numPr>
+          <w:ilvl w:val="2"/>
+          <w:numId w:val="1"/>
+        </w:numPr>
+        <w:spacing w:line="240" w:lineRule="auto"/>
+        <w:jc w:val="both"/>
+        <w:rPr>
+          <w:rFonts w:ascii="Arial" w:hAnsi="Arial" w:cs="Arial"/>
+          <w:sz w:val="24"/>
+          <w:szCs w:val="24"/>
+        </w:rPr>
+      </w:pPr>
+      <w:r>
+        <w:rPr>
+          <w:rFonts w:ascii="Arial" w:hAnsi="Arial" w:cs="Arial"/>
+          <w:sz w:val="24"/>
+          <w:szCs w:val="24"/>
+        </w:rPr>
+        <w:t>Sprint Backlog;</w:t>
+      </w:r>
+    </w:p>
+    <w:p>
+      <w:pPr>
+        <w:pStyle w:val="PargrafodaLista"/>
+        <w:numPr>
+          <w:ilvl w:val="2"/>
+          <w:numId w:val="1"/>
+        </w:numPr>
+        <w:spacing w:line="240" w:lineRule="auto"/>
+        <w:jc w:val="both"/>
+        <w:rPr>
+          <w:rFonts w:ascii="Arial" w:hAnsi="Arial" w:cs="Arial"/>
+          <w:sz w:val="24"/>
+          <w:szCs w:val="24"/>
+        </w:rPr>
+      </w:pPr>
+      <w:r>
+        <w:rPr>
+          <w:rFonts w:ascii="Arial" w:hAnsi="Arial" w:cs="Arial"/>
+          <w:sz w:val="24"/>
+          <w:szCs w:val="24"/>
+        </w:rPr>
+        <w:t>Definição de Aceite e de Pronto;</w:t>
+      </w:r>
+    </w:p>
+    <w:p>
+      <w:pPr>
+        <w:pStyle w:val="PargrafodaLista"/>
+        <w:numPr>
+          <w:ilvl w:val="2"/>
+          <w:numId w:val="1"/>
+        </w:numPr>
+        <w:spacing w:line="240" w:lineRule="auto"/>
+        <w:jc w:val="both"/>
+        <w:rPr>
+          <w:rFonts w:ascii="Arial" w:hAnsi="Arial" w:cs="Arial"/>
+          <w:sz w:val="24"/>
+          <w:szCs w:val="24"/>
+        </w:rPr>
+      </w:pPr>
+      <w:r>
+        <w:rPr>
+          <w:rFonts w:ascii="Arial" w:hAnsi="Arial" w:cs="Arial"/>
+          <w:sz w:val="24"/>
+          <w:szCs w:val="24"/>
+        </w:rPr>
+        <w:lastRenderedPageBreak/>
+        <w:t>Incremento;</w:t>
       </w:r>
     </w:p>
     <w:p>
@@ -998,15 +1471,63 @@
           <w:sz w:val="24"/>
           <w:szCs w:val="24"/>
         </w:rPr>
-        <w:t xml:space="preserve">Passo </w:t>
-      </w:r>
-      <w:r>
-        <w:rPr>
-          <w:rFonts w:ascii="Arial" w:hAnsi="Arial" w:cs="Arial"/>
-          <w:sz w:val="24"/>
-          <w:szCs w:val="24"/>
-        </w:rPr>
-        <w:t>7</w:t>
+        <w:t>Passo 10:</w:t>
+      </w:r>
+    </w:p>
+    <w:p>
+      <w:pPr>
+        <w:pStyle w:val="PargrafodaLista"/>
+        <w:numPr>
+          <w:ilvl w:val="1"/>
+          <w:numId w:val="1"/>
+        </w:numPr>
+        <w:spacing w:line="240" w:lineRule="auto"/>
+        <w:jc w:val="both"/>
+        <w:rPr>
+          <w:rFonts w:ascii="Arial" w:hAnsi="Arial" w:cs="Arial"/>
+          <w:sz w:val="24"/>
+          <w:szCs w:val="24"/>
+        </w:rPr>
+      </w:pPr>
+      <w:r>
+        <w:rPr>
+          <w:rFonts w:ascii="Arial" w:hAnsi="Arial" w:cs="Arial"/>
+          <w:sz w:val="24"/>
+          <w:szCs w:val="24"/>
+        </w:rPr>
+        <w:t>Review;</w:t>
+      </w:r>
+    </w:p>
+    <w:p>
+      <w:pPr>
+        <w:pStyle w:val="PargrafodaLista"/>
+        <w:numPr>
+          <w:ilvl w:val="0"/>
+          <w:numId w:val="1"/>
+        </w:numPr>
+        <w:spacing w:line="240" w:lineRule="auto"/>
+        <w:jc w:val="both"/>
+        <w:rPr>
+          <w:rFonts w:ascii="Arial" w:hAnsi="Arial" w:cs="Arial"/>
+          <w:sz w:val="24"/>
+          <w:szCs w:val="24"/>
+        </w:rPr>
+      </w:pPr>
+      <w:r>
+        <w:rPr>
+          <w:rFonts w:ascii="Arial" w:hAnsi="Arial" w:cs="Arial"/>
+          <w:sz w:val="24"/>
+          <w:szCs w:val="24"/>
+        </w:rPr>
+        <w:t>Passo 1</w:t>
+      </w:r>
+      <w:r>
+        <w:rPr>
+          <w:rFonts w:ascii="Arial" w:hAnsi="Arial" w:cs="Arial"/>
+          <w:sz w:val="24"/>
+          <w:szCs w:val="24"/>
+        </w:rPr>
+        <w:t>1</w:t>
       </w:r>
       <w:r>
         <w:rPr>
@@ -1038,510 +1559,6 @@
           <w:sz w:val="24"/>
           <w:szCs w:val="24"/>
         </w:rPr>
-        <w:t>Montar Scrum Board</w:t>
-      </w:r>
-      <w:r>
-        <w:rPr>
-          <w:rFonts w:ascii="Arial" w:hAnsi="Arial" w:cs="Arial"/>
-          <w:sz w:val="24"/>
-          <w:szCs w:val="24"/>
-        </w:rPr>
-        <w:t>;</w:t>
-      </w:r>
-    </w:p>
-    <w:p>
-      <w:pPr>
-        <w:pStyle w:val="PargrafodaLista"/>
-        <w:numPr>
-          <w:ilvl w:val="0"/>
-          <w:numId w:val="1"/>
-        </w:numPr>
-        <w:spacing w:line="240" w:lineRule="auto"/>
-        <w:jc w:val="both"/>
-        <w:rPr>
-          <w:rFonts w:ascii="Arial" w:hAnsi="Arial" w:cs="Arial"/>
-          <w:sz w:val="24"/>
-          <w:szCs w:val="24"/>
-        </w:rPr>
-      </w:pPr>
-      <w:r>
-        <w:rPr>
-          <w:rFonts w:ascii="Arial" w:hAnsi="Arial" w:cs="Arial"/>
-          <w:sz w:val="24"/>
-          <w:szCs w:val="24"/>
-        </w:rPr>
-        <w:t>Passo 8</w:t>
-      </w:r>
-      <w:r>
-        <w:rPr>
-          <w:rFonts w:ascii="Arial" w:hAnsi="Arial" w:cs="Arial"/>
-          <w:sz w:val="24"/>
-          <w:szCs w:val="24"/>
-        </w:rPr>
-        <w:t>:</w:t>
-      </w:r>
-    </w:p>
-    <w:p>
-      <w:pPr>
-        <w:pStyle w:val="PargrafodaLista"/>
-        <w:numPr>
-          <w:ilvl w:val="1"/>
-          <w:numId w:val="1"/>
-        </w:numPr>
-        <w:spacing w:line="240" w:lineRule="auto"/>
-        <w:jc w:val="both"/>
-        <w:rPr>
-          <w:rFonts w:ascii="Arial" w:hAnsi="Arial" w:cs="Arial"/>
-          <w:sz w:val="24"/>
-          <w:szCs w:val="24"/>
-        </w:rPr>
-      </w:pPr>
-      <w:r>
-        <w:rPr>
-          <w:rFonts w:ascii="Arial" w:hAnsi="Arial" w:cs="Arial"/>
-          <w:sz w:val="24"/>
-          <w:szCs w:val="24"/>
-        </w:rPr>
-        <w:t>Sprint Planning</w:t>
-      </w:r>
-      <w:r>
-        <w:rPr>
-          <w:rFonts w:ascii="Arial" w:hAnsi="Arial" w:cs="Arial"/>
-          <w:sz w:val="24"/>
-          <w:szCs w:val="24"/>
-        </w:rPr>
-        <w:t>;</w:t>
-      </w:r>
-    </w:p>
-    <w:p>
-      <w:pPr>
-        <w:pStyle w:val="PargrafodaLista"/>
-        <w:numPr>
-          <w:ilvl w:val="0"/>
-          <w:numId w:val="1"/>
-        </w:numPr>
-        <w:spacing w:line="240" w:lineRule="auto"/>
-        <w:jc w:val="both"/>
-        <w:rPr>
-          <w:rFonts w:ascii="Arial" w:hAnsi="Arial" w:cs="Arial"/>
-          <w:sz w:val="24"/>
-          <w:szCs w:val="24"/>
-        </w:rPr>
-      </w:pPr>
-      <w:r>
-        <w:rPr>
-          <w:rFonts w:ascii="Arial" w:hAnsi="Arial" w:cs="Arial"/>
-          <w:sz w:val="24"/>
-          <w:szCs w:val="24"/>
-        </w:rPr>
-        <w:t xml:space="preserve">Passo </w:t>
-      </w:r>
-      <w:r>
-        <w:rPr>
-          <w:rFonts w:ascii="Arial" w:hAnsi="Arial" w:cs="Arial"/>
-          <w:sz w:val="24"/>
-          <w:szCs w:val="24"/>
-        </w:rPr>
-        <w:t>9</w:t>
-      </w:r>
-      <w:r>
-        <w:rPr>
-          <w:rFonts w:ascii="Arial" w:hAnsi="Arial" w:cs="Arial"/>
-          <w:sz w:val="24"/>
-          <w:szCs w:val="24"/>
-        </w:rPr>
-        <w:t xml:space="preserve"> </w:t>
-      </w:r>
-      <w:r>
-        <w:rPr>
-          <w:rFonts w:ascii="Arial" w:hAnsi="Arial" w:cs="Arial"/>
-          <w:sz w:val="24"/>
-          <w:szCs w:val="24"/>
-        </w:rPr>
-        <w:t>–</w:t>
-      </w:r>
-      <w:r>
-        <w:rPr>
-          <w:rFonts w:ascii="Arial" w:hAnsi="Arial" w:cs="Arial"/>
-          <w:sz w:val="24"/>
-          <w:szCs w:val="24"/>
-        </w:rPr>
-        <w:t xml:space="preserve"> </w:t>
-      </w:r>
-      <w:r>
-        <w:rPr>
-          <w:rFonts w:ascii="Arial" w:hAnsi="Arial" w:cs="Arial"/>
-          <w:sz w:val="24"/>
-          <w:szCs w:val="24"/>
-        </w:rPr>
-        <w:t>Sprint:</w:t>
-      </w:r>
-    </w:p>
-    <w:p>
-      <w:pPr>
-        <w:pStyle w:val="PargrafodaLista"/>
-        <w:numPr>
-          <w:ilvl w:val="1"/>
-          <w:numId w:val="1"/>
-        </w:numPr>
-        <w:spacing w:line="240" w:lineRule="auto"/>
-        <w:jc w:val="both"/>
-        <w:rPr>
-          <w:rFonts w:ascii="Arial" w:hAnsi="Arial" w:cs="Arial"/>
-          <w:sz w:val="24"/>
-          <w:szCs w:val="24"/>
-        </w:rPr>
-      </w:pPr>
-      <w:r>
-        <w:rPr>
-          <w:rFonts w:ascii="Arial" w:hAnsi="Arial" w:cs="Arial"/>
-          <w:sz w:val="24"/>
-          <w:szCs w:val="24"/>
-        </w:rPr>
-        <w:t>Cerimônias</w:t>
-      </w:r>
-      <w:r>
-        <w:rPr>
-          <w:rFonts w:ascii="Arial" w:hAnsi="Arial" w:cs="Arial"/>
-          <w:sz w:val="24"/>
-          <w:szCs w:val="24"/>
-        </w:rPr>
-        <w:t>:</w:t>
-      </w:r>
-    </w:p>
-    <w:p>
-      <w:pPr>
-        <w:pStyle w:val="PargrafodaLista"/>
-        <w:numPr>
-          <w:ilvl w:val="2"/>
-          <w:numId w:val="1"/>
-        </w:numPr>
-        <w:spacing w:line="240" w:lineRule="auto"/>
-        <w:jc w:val="both"/>
-        <w:rPr>
-          <w:rFonts w:ascii="Arial" w:hAnsi="Arial" w:cs="Arial"/>
-          <w:sz w:val="24"/>
-          <w:szCs w:val="24"/>
-        </w:rPr>
-      </w:pPr>
-      <w:r>
-        <w:rPr>
-          <w:rFonts w:ascii="Arial" w:hAnsi="Arial" w:cs="Arial"/>
-          <w:sz w:val="24"/>
-          <w:szCs w:val="24"/>
-        </w:rPr>
-        <w:t>Sprint Backlog</w:t>
-      </w:r>
-      <w:r>
-        <w:rPr>
-          <w:rFonts w:ascii="Arial" w:hAnsi="Arial" w:cs="Arial"/>
-          <w:sz w:val="24"/>
-          <w:szCs w:val="24"/>
-        </w:rPr>
-        <w:t>;</w:t>
-      </w:r>
-    </w:p>
-    <w:p>
-      <w:pPr>
-        <w:pStyle w:val="PargrafodaLista"/>
-        <w:numPr>
-          <w:ilvl w:val="2"/>
-          <w:numId w:val="1"/>
-        </w:numPr>
-        <w:spacing w:line="240" w:lineRule="auto"/>
-        <w:jc w:val="both"/>
-        <w:rPr>
-          <w:rFonts w:ascii="Arial" w:hAnsi="Arial" w:cs="Arial"/>
-          <w:sz w:val="24"/>
-          <w:szCs w:val="24"/>
-        </w:rPr>
-      </w:pPr>
-      <w:r>
-        <w:rPr>
-          <w:rFonts w:ascii="Arial" w:hAnsi="Arial" w:cs="Arial"/>
-          <w:sz w:val="24"/>
-          <w:szCs w:val="24"/>
-        </w:rPr>
-        <w:t>Daily Scrum;</w:t>
-      </w:r>
-    </w:p>
-    <w:p>
-      <w:pPr>
-        <w:pStyle w:val="PargrafodaLista"/>
-        <w:numPr>
-          <w:ilvl w:val="2"/>
-          <w:numId w:val="1"/>
-        </w:numPr>
-        <w:spacing w:line="240" w:lineRule="auto"/>
-        <w:jc w:val="both"/>
-        <w:rPr>
-          <w:rFonts w:ascii="Arial" w:hAnsi="Arial" w:cs="Arial"/>
-          <w:sz w:val="24"/>
-          <w:szCs w:val="24"/>
-        </w:rPr>
-      </w:pPr>
-      <w:r>
-        <w:rPr>
-          <w:rFonts w:ascii="Arial" w:hAnsi="Arial" w:cs="Arial"/>
-          <w:sz w:val="24"/>
-          <w:szCs w:val="24"/>
-        </w:rPr>
-        <w:t xml:space="preserve">Sprint </w:t>
-      </w:r>
-      <w:r>
-        <w:rPr>
-          <w:rFonts w:ascii="Arial" w:hAnsi="Arial" w:cs="Arial"/>
-          <w:sz w:val="24"/>
-          <w:szCs w:val="24"/>
-        </w:rPr>
-        <w:t>Review;</w:t>
-      </w:r>
-    </w:p>
-    <w:p>
-      <w:pPr>
-        <w:pStyle w:val="PargrafodaLista"/>
-        <w:numPr>
-          <w:ilvl w:val="2"/>
-          <w:numId w:val="1"/>
-        </w:numPr>
-        <w:spacing w:line="240" w:lineRule="auto"/>
-        <w:jc w:val="both"/>
-        <w:rPr>
-          <w:rFonts w:ascii="Arial" w:hAnsi="Arial" w:cs="Arial"/>
-          <w:sz w:val="24"/>
-          <w:szCs w:val="24"/>
-        </w:rPr>
-      </w:pPr>
-      <w:r>
-        <w:rPr>
-          <w:rFonts w:ascii="Arial" w:hAnsi="Arial" w:cs="Arial"/>
-          <w:sz w:val="24"/>
-          <w:szCs w:val="24"/>
-        </w:rPr>
-        <w:t>Retrospectiv</w:t>
-      </w:r>
-      <w:r>
-        <w:rPr>
-          <w:rFonts w:ascii="Arial" w:hAnsi="Arial" w:cs="Arial"/>
-          <w:sz w:val="24"/>
-          <w:szCs w:val="24"/>
-        </w:rPr>
-        <w:t>a da Sprint</w:t>
-      </w:r>
-      <w:r>
-        <w:rPr>
-          <w:rFonts w:ascii="Arial" w:hAnsi="Arial" w:cs="Arial"/>
-          <w:sz w:val="24"/>
-          <w:szCs w:val="24"/>
-        </w:rPr>
-        <w:t>;</w:t>
-      </w:r>
-    </w:p>
-    <w:p>
-      <w:pPr>
-        <w:pStyle w:val="PargrafodaLista"/>
-        <w:numPr>
-          <w:ilvl w:val="1"/>
-          <w:numId w:val="1"/>
-        </w:numPr>
-        <w:spacing w:line="240" w:lineRule="auto"/>
-        <w:jc w:val="both"/>
-        <w:rPr>
-          <w:rFonts w:ascii="Arial" w:hAnsi="Arial" w:cs="Arial"/>
-          <w:sz w:val="24"/>
-          <w:szCs w:val="24"/>
-        </w:rPr>
-      </w:pPr>
-      <w:r>
-        <w:rPr>
-          <w:rFonts w:ascii="Arial" w:hAnsi="Arial" w:cs="Arial"/>
-          <w:sz w:val="24"/>
-          <w:szCs w:val="24"/>
-        </w:rPr>
-        <w:t>Artefatos:</w:t>
-      </w:r>
-    </w:p>
-    <w:p>
-      <w:pPr>
-        <w:pStyle w:val="PargrafodaLista"/>
-        <w:numPr>
-          <w:ilvl w:val="2"/>
-          <w:numId w:val="1"/>
-        </w:numPr>
-        <w:spacing w:line="240" w:lineRule="auto"/>
-        <w:jc w:val="both"/>
-        <w:rPr>
-          <w:rFonts w:ascii="Arial" w:hAnsi="Arial" w:cs="Arial"/>
-          <w:sz w:val="24"/>
-          <w:szCs w:val="24"/>
-        </w:rPr>
-      </w:pPr>
-      <w:r>
-        <w:rPr>
-          <w:rFonts w:ascii="Arial" w:hAnsi="Arial" w:cs="Arial"/>
-          <w:sz w:val="24"/>
-          <w:szCs w:val="24"/>
-        </w:rPr>
-        <w:t>Backlog;</w:t>
-      </w:r>
-    </w:p>
-    <w:p>
-      <w:pPr>
-        <w:pStyle w:val="PargrafodaLista"/>
-        <w:numPr>
-          <w:ilvl w:val="2"/>
-          <w:numId w:val="1"/>
-        </w:numPr>
-        <w:spacing w:line="240" w:lineRule="auto"/>
-        <w:jc w:val="both"/>
-        <w:rPr>
-          <w:rFonts w:ascii="Arial" w:hAnsi="Arial" w:cs="Arial"/>
-          <w:sz w:val="24"/>
-          <w:szCs w:val="24"/>
-        </w:rPr>
-      </w:pPr>
-      <w:r>
-        <w:rPr>
-          <w:rFonts w:ascii="Arial" w:hAnsi="Arial" w:cs="Arial"/>
-          <w:sz w:val="24"/>
-          <w:szCs w:val="24"/>
-        </w:rPr>
-        <w:t>Sprint Backlog;</w:t>
-      </w:r>
-    </w:p>
-    <w:p>
-      <w:pPr>
-        <w:pStyle w:val="PargrafodaLista"/>
-        <w:numPr>
-          <w:ilvl w:val="2"/>
-          <w:numId w:val="1"/>
-        </w:numPr>
-        <w:spacing w:line="240" w:lineRule="auto"/>
-        <w:jc w:val="both"/>
-        <w:rPr>
-          <w:rFonts w:ascii="Arial" w:hAnsi="Arial" w:cs="Arial"/>
-          <w:sz w:val="24"/>
-          <w:szCs w:val="24"/>
-        </w:rPr>
-      </w:pPr>
-      <w:r>
-        <w:rPr>
-          <w:rFonts w:ascii="Arial" w:hAnsi="Arial" w:cs="Arial"/>
-          <w:sz w:val="24"/>
-          <w:szCs w:val="24"/>
-        </w:rPr>
-        <w:t>Incremento;</w:t>
-      </w:r>
-    </w:p>
-    <w:p>
-      <w:pPr>
-        <w:pStyle w:val="PargrafodaLista"/>
-        <w:numPr>
-          <w:ilvl w:val="0"/>
-          <w:numId w:val="1"/>
-        </w:numPr>
-        <w:spacing w:line="240" w:lineRule="auto"/>
-        <w:jc w:val="both"/>
-        <w:rPr>
-          <w:rFonts w:ascii="Arial" w:hAnsi="Arial" w:cs="Arial"/>
-          <w:sz w:val="24"/>
-          <w:szCs w:val="24"/>
-        </w:rPr>
-      </w:pPr>
-      <w:r>
-        <w:rPr>
-          <w:rFonts w:ascii="Arial" w:hAnsi="Arial" w:cs="Arial"/>
-          <w:sz w:val="24"/>
-          <w:szCs w:val="24"/>
-        </w:rPr>
-        <w:t>Passo 10:</w:t>
-      </w:r>
-    </w:p>
-    <w:p>
-      <w:pPr>
-        <w:pStyle w:val="PargrafodaLista"/>
-        <w:numPr>
-          <w:ilvl w:val="1"/>
-          <w:numId w:val="1"/>
-        </w:numPr>
-        <w:spacing w:line="240" w:lineRule="auto"/>
-        <w:jc w:val="both"/>
-        <w:rPr>
-          <w:rFonts w:ascii="Arial" w:hAnsi="Arial" w:cs="Arial"/>
-          <w:sz w:val="24"/>
-          <w:szCs w:val="24"/>
-        </w:rPr>
-      </w:pPr>
-      <w:r>
-        <w:rPr>
-          <w:rFonts w:ascii="Arial" w:hAnsi="Arial" w:cs="Arial"/>
-          <w:sz w:val="24"/>
-          <w:szCs w:val="24"/>
-        </w:rPr>
-        <w:t>Review;</w:t>
-      </w:r>
-    </w:p>
-    <w:p>
-      <w:pPr>
-        <w:pStyle w:val="PargrafodaLista"/>
-        <w:numPr>
-          <w:ilvl w:val="0"/>
-          <w:numId w:val="1"/>
-        </w:numPr>
-        <w:spacing w:line="240" w:lineRule="auto"/>
-        <w:jc w:val="both"/>
-        <w:rPr>
-          <w:rFonts w:ascii="Arial" w:hAnsi="Arial" w:cs="Arial"/>
-          <w:sz w:val="24"/>
-          <w:szCs w:val="24"/>
-        </w:rPr>
-      </w:pPr>
-      <w:r>
-        <w:rPr>
-          <w:rFonts w:ascii="Arial" w:hAnsi="Arial" w:cs="Arial"/>
-          <w:sz w:val="24"/>
-          <w:szCs w:val="24"/>
-        </w:rPr>
-        <w:t>Passo 1</w:t>
-      </w:r>
-      <w:r>
-        <w:rPr>
-          <w:rFonts w:ascii="Arial" w:hAnsi="Arial" w:cs="Arial"/>
-          <w:sz w:val="24"/>
-          <w:szCs w:val="24"/>
-        </w:rPr>
-        <w:t>1</w:t>
-      </w:r>
-      <w:r>
-        <w:rPr>
-          <w:rFonts w:ascii="Arial" w:hAnsi="Arial" w:cs="Arial"/>
-          <w:sz w:val="24"/>
-          <w:szCs w:val="24"/>
-        </w:rPr>
-        <w:t>:</w:t>
-      </w:r>
-    </w:p>
-    <w:p>
-      <w:pPr>
-        <w:pStyle w:val="PargrafodaLista"/>
-        <w:numPr>
-          <w:ilvl w:val="1"/>
-          <w:numId w:val="1"/>
-        </w:numPr>
-        <w:spacing w:line="240" w:lineRule="auto"/>
-        <w:jc w:val="both"/>
-        <w:rPr>
-          <w:rFonts w:ascii="Arial" w:hAnsi="Arial" w:cs="Arial"/>
-          <w:sz w:val="24"/>
-          <w:szCs w:val="24"/>
-        </w:rPr>
-      </w:pPr>
-      <w:r>
-        <w:rPr>
-          <w:rFonts w:ascii="Arial" w:hAnsi="Arial" w:cs="Arial"/>
-          <w:sz w:val="24"/>
-          <w:szCs w:val="24"/>
-        </w:rPr>
         <w:t>Retrospectiva;</w:t>
       </w:r>
     </w:p>
@@ -1561,7 +1578,6 @@
           <w:sz w:val="24"/>
           <w:szCs w:val="24"/>
         </w:rPr>
-        <w:lastRenderedPageBreak/>
         <w:t xml:space="preserve">Passo 1 – A Visão do Projeto servirá para definir o objetivo do produto. É uma declaração </w:t>
       </w:r>
       <w:r>
@@ -1634,25 +1650,7 @@
           <w:sz w:val="24"/>
           <w:szCs w:val="24"/>
         </w:rPr>
-        <w:t xml:space="preserve"> e Business Model </w:t>
-      </w:r>
-      <w:proofErr w:type="spellStart"/>
-      <w:r>
-        <w:rPr>
-          <w:rFonts w:ascii="Arial" w:hAnsi="Arial" w:cs="Arial"/>
-          <w:sz w:val="24"/>
-          <w:szCs w:val="24"/>
-        </w:rPr>
-        <w:t>Canvas</w:t>
-      </w:r>
-      <w:proofErr w:type="spellEnd"/>
-      <w:r>
-        <w:rPr>
-          <w:rFonts w:ascii="Arial" w:hAnsi="Arial" w:cs="Arial"/>
-          <w:sz w:val="24"/>
-          <w:szCs w:val="24"/>
-        </w:rPr>
-        <w:t>.</w:t>
+        <w:t xml:space="preserve"> e Business Model Canvas.</w:t>
       </w:r>
       <w:r>
         <w:rPr>

</xml_diff>